<commit_message>
Fin de la première journée
les maquettes ne sont pas encore disponible dans la docs
</commit_message>
<xml_diff>
--- a/docs/DocumentationTPI_SoaresRodriguesFlavio.docx
+++ b/docs/DocumentationTPI_SoaresRodriguesFlavio.docx
@@ -139,12 +139,12 @@
         <w:p>
           <w:pPr>
             <w:rPr>
-              <w:rFonts w:ascii="Yu Gothic" w:eastAsia="Yu Gothic" w:hAnsi="Yu Gothic"/>
+              <w:rFonts w:eastAsia="Yu Gothic"/>
             </w:rPr>
           </w:pPr>
           <w:r>
             <w:rPr>
-              <w:rFonts w:ascii="Yu Gothic" w:eastAsia="Yu Gothic" w:hAnsi="Yu Gothic"/>
+              <w:rFonts w:eastAsia="Yu Gothic"/>
               <w:noProof/>
               <w:color w:val="4472C4" w:themeColor="accent1"/>
             </w:rPr>
@@ -416,6 +416,7 @@
                               <w:dataBinding w:prefixMappings="xmlns:ns0='http://purl.org/dc/elements/1.1/' xmlns:ns1='http://schemas.openxmlformats.org/package/2006/metadata/core-properties' " w:xpath="/ns1:coreProperties[1]/ns0:creator[1]" w:storeItemID="{6C3C8BC8-F283-45AE-878A-BAB7291924A1}"/>
                               <w:text/>
                             </w:sdtPr>
+                            <w:sdtEndPr/>
                             <w:sdtContent>
                               <w:r>
                                 <w:rPr>
@@ -491,6 +492,7 @@
                               <w:dataBinding w:prefixMappings="xmlns:ns0='http://schemas.openxmlformats.org/officeDocument/2006/extended-properties' " w:xpath="/ns0:Properties[1]/ns0:Company[1]" w:storeItemID="{6668398D-A668-4E3E-A5EB-62B293D839F1}"/>
                               <w:text/>
                             </w:sdtPr>
+                            <w:sdtEndPr/>
                             <w:sdtContent>
                               <w:r>
                                 <w:rPr>
@@ -524,6 +526,7 @@
                               <w:calendar w:val="gregorian"/>
                             </w:date>
                           </w:sdtPr>
+                          <w:sdtEndPr/>
                           <w:sdtContent>
                             <w:p>
                               <w:pPr>
@@ -562,7 +565,7 @@
           </w:r>
           <w:r>
             <w:rPr>
-              <w:rFonts w:ascii="Yu Gothic" w:eastAsia="Yu Gothic" w:hAnsi="Yu Gothic"/>
+              <w:rFonts w:eastAsia="Yu Gothic"/>
             </w:rPr>
             <w:br w:type="page"/>
           </w:r>
@@ -572,7 +575,7 @@
     <w:sdt>
       <w:sdtPr>
         <w:rPr>
-          <w:rFonts w:ascii="Yu Gothic" w:eastAsia="Yu Gothic" w:hAnsi="Yu Gothic" w:cstheme="minorBidi"/>
+          <w:rFonts w:eastAsia="Yu Gothic" w:cstheme="minorBidi"/>
           <w:color w:val="auto"/>
           <w:kern w:val="2"/>
           <w:sz w:val="22"/>
@@ -588,7 +591,6 @@
       </w:sdtPr>
       <w:sdtEndPr>
         <w:rPr>
-          <w:b/>
           <w:bCs/>
         </w:rPr>
       </w:sdtEndPr>
@@ -597,14 +599,14 @@
           <w:pPr>
             <w:pStyle w:val="En-ttedetabledesmatires"/>
             <w:rPr>
-              <w:rFonts w:ascii="Yu Gothic" w:eastAsia="Yu Gothic" w:hAnsi="Yu Gothic"/>
+              <w:rFonts w:eastAsia="Yu Gothic"/>
               <w:sz w:val="28"/>
               <w:szCs w:val="28"/>
             </w:rPr>
           </w:pPr>
           <w:r>
             <w:rPr>
-              <w:rFonts w:ascii="Yu Gothic" w:eastAsia="Yu Gothic" w:hAnsi="Yu Gothic"/>
+              <w:rFonts w:eastAsia="Yu Gothic"/>
               <w:sz w:val="28"/>
               <w:szCs w:val="28"/>
               <w:lang w:val="fr-FR"/>
@@ -616,7 +618,6 @@
           <w:pPr>
             <w:pStyle w:val="TM1"/>
             <w:rPr>
-              <w:rFonts w:asciiTheme="minorHAnsi" w:eastAsiaTheme="minorEastAsia" w:hAnsiTheme="minorHAnsi"/>
               <w:b w:val="0"/>
               <w:bCs w:val="0"/>
               <w:kern w:val="0"/>
@@ -687,7 +688,6 @@
           <w:pPr>
             <w:pStyle w:val="TM1"/>
             <w:rPr>
-              <w:rFonts w:asciiTheme="minorHAnsi" w:eastAsiaTheme="minorEastAsia" w:hAnsiTheme="minorHAnsi"/>
               <w:b w:val="0"/>
               <w:bCs w:val="0"/>
               <w:kern w:val="0"/>
@@ -752,7 +752,7 @@
               <w:tab w:val="right" w:pos="9062"/>
             </w:tabs>
             <w:rPr>
-              <w:rFonts w:eastAsiaTheme="minorEastAsia"/>
+              <w:rFonts w:eastAsia="Yu Gothic"/>
               <w:noProof/>
               <w:kern w:val="0"/>
               <w:lang w:eastAsia="fr-CH"/>
@@ -763,13 +763,14 @@
             <w:r>
               <w:rPr>
                 <w:rStyle w:val="Lienhypertexte"/>
-                <w:rFonts w:ascii="Yu Gothic" w:eastAsia="Yu Gothic" w:hAnsi="Yu Gothic"/>
+                <w:rFonts w:eastAsia="Yu Gothic"/>
                 <w:noProof/>
               </w:rPr>
               <w:t>Description de l’application</w:t>
             </w:r>
             <w:r>
               <w:rPr>
+                <w:rFonts w:eastAsia="Yu Gothic"/>
                 <w:noProof/>
                 <w:webHidden/>
               </w:rPr>
@@ -777,6 +778,7 @@
             </w:r>
             <w:r>
               <w:rPr>
+                <w:rFonts w:eastAsia="Yu Gothic"/>
                 <w:noProof/>
                 <w:webHidden/>
               </w:rPr>
@@ -784,6 +786,7 @@
             </w:r>
             <w:r>
               <w:rPr>
+                <w:rFonts w:eastAsia="Yu Gothic"/>
                 <w:noProof/>
                 <w:webHidden/>
               </w:rPr>
@@ -791,12 +794,14 @@
             </w:r>
             <w:r>
               <w:rPr>
-                <w:noProof/>
-                <w:webHidden/>
-              </w:rPr>
-            </w:r>
-            <w:r>
-              <w:rPr>
+                <w:rFonts w:eastAsia="Yu Gothic"/>
+                <w:noProof/>
+                <w:webHidden/>
+              </w:rPr>
+            </w:r>
+            <w:r>
+              <w:rPr>
+                <w:rFonts w:eastAsia="Yu Gothic"/>
                 <w:noProof/>
                 <w:webHidden/>
               </w:rPr>
@@ -804,6 +809,7 @@
             </w:r>
             <w:r>
               <w:rPr>
+                <w:rFonts w:eastAsia="Yu Gothic"/>
                 <w:noProof/>
                 <w:webHidden/>
               </w:rPr>
@@ -811,6 +817,7 @@
             </w:r>
             <w:r>
               <w:rPr>
+                <w:rFonts w:eastAsia="Yu Gothic"/>
                 <w:noProof/>
                 <w:webHidden/>
               </w:rPr>
@@ -825,7 +832,7 @@
               <w:tab w:val="right" w:pos="9062"/>
             </w:tabs>
             <w:rPr>
-              <w:rFonts w:eastAsiaTheme="minorEastAsia"/>
+              <w:rFonts w:eastAsia="Yu Gothic"/>
               <w:noProof/>
               <w:kern w:val="0"/>
               <w:lang w:eastAsia="fr-CH"/>
@@ -836,13 +843,14 @@
             <w:r>
               <w:rPr>
                 <w:rStyle w:val="Lienhypertexte"/>
-                <w:rFonts w:ascii="Yu Gothic" w:eastAsia="Yu Gothic" w:hAnsi="Yu Gothic"/>
+                <w:rFonts w:eastAsia="Yu Gothic"/>
                 <w:noProof/>
               </w:rPr>
               <w:t>Matériel et logiciels à disposition</w:t>
             </w:r>
             <w:r>
               <w:rPr>
+                <w:rFonts w:eastAsia="Yu Gothic"/>
                 <w:noProof/>
                 <w:webHidden/>
               </w:rPr>
@@ -850,6 +858,7 @@
             </w:r>
             <w:r>
               <w:rPr>
+                <w:rFonts w:eastAsia="Yu Gothic"/>
                 <w:noProof/>
                 <w:webHidden/>
               </w:rPr>
@@ -857,6 +866,7 @@
             </w:r>
             <w:r>
               <w:rPr>
+                <w:rFonts w:eastAsia="Yu Gothic"/>
                 <w:noProof/>
                 <w:webHidden/>
               </w:rPr>
@@ -864,12 +874,14 @@
             </w:r>
             <w:r>
               <w:rPr>
-                <w:noProof/>
-                <w:webHidden/>
-              </w:rPr>
-            </w:r>
-            <w:r>
-              <w:rPr>
+                <w:rFonts w:eastAsia="Yu Gothic"/>
+                <w:noProof/>
+                <w:webHidden/>
+              </w:rPr>
+            </w:r>
+            <w:r>
+              <w:rPr>
+                <w:rFonts w:eastAsia="Yu Gothic"/>
                 <w:noProof/>
                 <w:webHidden/>
               </w:rPr>
@@ -877,6 +889,7 @@
             </w:r>
             <w:r>
               <w:rPr>
+                <w:rFonts w:eastAsia="Yu Gothic"/>
                 <w:noProof/>
                 <w:webHidden/>
               </w:rPr>
@@ -884,6 +897,7 @@
             </w:r>
             <w:r>
               <w:rPr>
+                <w:rFonts w:eastAsia="Yu Gothic"/>
                 <w:noProof/>
                 <w:webHidden/>
               </w:rPr>
@@ -898,7 +912,7 @@
               <w:tab w:val="right" w:pos="9062"/>
             </w:tabs>
             <w:rPr>
-              <w:rFonts w:eastAsiaTheme="minorEastAsia"/>
+              <w:rFonts w:eastAsia="Yu Gothic"/>
               <w:noProof/>
               <w:kern w:val="0"/>
               <w:lang w:eastAsia="fr-CH"/>
@@ -909,13 +923,14 @@
             <w:r>
               <w:rPr>
                 <w:rStyle w:val="Lienhypertexte"/>
-                <w:rFonts w:ascii="Yu Gothic" w:eastAsia="Yu Gothic" w:hAnsi="Yu Gothic"/>
+                <w:rFonts w:eastAsia="Yu Gothic"/>
                 <w:noProof/>
               </w:rPr>
               <w:t>Livrables</w:t>
             </w:r>
             <w:r>
               <w:rPr>
+                <w:rFonts w:eastAsia="Yu Gothic"/>
                 <w:noProof/>
                 <w:webHidden/>
               </w:rPr>
@@ -923,6 +938,7 @@
             </w:r>
             <w:r>
               <w:rPr>
+                <w:rFonts w:eastAsia="Yu Gothic"/>
                 <w:noProof/>
                 <w:webHidden/>
               </w:rPr>
@@ -930,6 +946,7 @@
             </w:r>
             <w:r>
               <w:rPr>
+                <w:rFonts w:eastAsia="Yu Gothic"/>
                 <w:noProof/>
                 <w:webHidden/>
               </w:rPr>
@@ -937,12 +954,14 @@
             </w:r>
             <w:r>
               <w:rPr>
-                <w:noProof/>
-                <w:webHidden/>
-              </w:rPr>
-            </w:r>
-            <w:r>
-              <w:rPr>
+                <w:rFonts w:eastAsia="Yu Gothic"/>
+                <w:noProof/>
+                <w:webHidden/>
+              </w:rPr>
+            </w:r>
+            <w:r>
+              <w:rPr>
+                <w:rFonts w:eastAsia="Yu Gothic"/>
                 <w:noProof/>
                 <w:webHidden/>
               </w:rPr>
@@ -950,6 +969,7 @@
             </w:r>
             <w:r>
               <w:rPr>
+                <w:rFonts w:eastAsia="Yu Gothic"/>
                 <w:noProof/>
                 <w:webHidden/>
               </w:rPr>
@@ -957,6 +977,7 @@
             </w:r>
             <w:r>
               <w:rPr>
+                <w:rFonts w:eastAsia="Yu Gothic"/>
                 <w:noProof/>
                 <w:webHidden/>
               </w:rPr>
@@ -971,7 +992,7 @@
               <w:tab w:val="right" w:pos="9062"/>
             </w:tabs>
             <w:rPr>
-              <w:rFonts w:eastAsiaTheme="minorEastAsia"/>
+              <w:rFonts w:eastAsia="Yu Gothic"/>
               <w:noProof/>
               <w:kern w:val="0"/>
               <w:lang w:eastAsia="fr-CH"/>
@@ -982,13 +1003,14 @@
             <w:r>
               <w:rPr>
                 <w:rStyle w:val="Lienhypertexte"/>
-                <w:rFonts w:ascii="Yu Gothic" w:eastAsia="Yu Gothic" w:hAnsi="Yu Gothic"/>
+                <w:rFonts w:eastAsia="Yu Gothic"/>
                 <w:noProof/>
               </w:rPr>
               <w:t>Acteurs</w:t>
             </w:r>
             <w:r>
               <w:rPr>
+                <w:rFonts w:eastAsia="Yu Gothic"/>
                 <w:noProof/>
                 <w:webHidden/>
               </w:rPr>
@@ -996,6 +1018,7 @@
             </w:r>
             <w:r>
               <w:rPr>
+                <w:rFonts w:eastAsia="Yu Gothic"/>
                 <w:noProof/>
                 <w:webHidden/>
               </w:rPr>
@@ -1003,6 +1026,7 @@
             </w:r>
             <w:r>
               <w:rPr>
+                <w:rFonts w:eastAsia="Yu Gothic"/>
                 <w:noProof/>
                 <w:webHidden/>
               </w:rPr>
@@ -1010,12 +1034,14 @@
             </w:r>
             <w:r>
               <w:rPr>
-                <w:noProof/>
-                <w:webHidden/>
-              </w:rPr>
-            </w:r>
-            <w:r>
-              <w:rPr>
+                <w:rFonts w:eastAsia="Yu Gothic"/>
+                <w:noProof/>
+                <w:webHidden/>
+              </w:rPr>
+            </w:r>
+            <w:r>
+              <w:rPr>
+                <w:rFonts w:eastAsia="Yu Gothic"/>
                 <w:noProof/>
                 <w:webHidden/>
               </w:rPr>
@@ -1023,6 +1049,7 @@
             </w:r>
             <w:r>
               <w:rPr>
+                <w:rFonts w:eastAsia="Yu Gothic"/>
                 <w:noProof/>
                 <w:webHidden/>
               </w:rPr>
@@ -1030,6 +1057,7 @@
             </w:r>
             <w:r>
               <w:rPr>
+                <w:rFonts w:eastAsia="Yu Gothic"/>
                 <w:noProof/>
                 <w:webHidden/>
               </w:rPr>
@@ -1041,7 +1069,6 @@
           <w:pPr>
             <w:pStyle w:val="TM1"/>
             <w:rPr>
-              <w:rFonts w:asciiTheme="minorHAnsi" w:eastAsiaTheme="minorEastAsia" w:hAnsiTheme="minorHAnsi"/>
               <w:b w:val="0"/>
               <w:bCs w:val="0"/>
               <w:kern w:val="0"/>
@@ -1103,7 +1130,6 @@
           <w:pPr>
             <w:pStyle w:val="TM1"/>
             <w:rPr>
-              <w:rFonts w:asciiTheme="minorHAnsi" w:eastAsiaTheme="minorEastAsia" w:hAnsiTheme="minorHAnsi"/>
               <w:b w:val="0"/>
               <w:bCs w:val="0"/>
               <w:kern w:val="0"/>
@@ -1168,7 +1194,7 @@
               <w:tab w:val="right" w:pos="9062"/>
             </w:tabs>
             <w:rPr>
-              <w:rFonts w:eastAsiaTheme="minorEastAsia"/>
+              <w:rFonts w:eastAsia="Yu Gothic"/>
               <w:noProof/>
               <w:kern w:val="0"/>
               <w:lang w:eastAsia="fr-CH"/>
@@ -1179,13 +1205,14 @@
             <w:r>
               <w:rPr>
                 <w:rStyle w:val="Lienhypertexte"/>
-                <w:rFonts w:ascii="Yu Gothic" w:eastAsia="Yu Gothic" w:hAnsi="Yu Gothic"/>
+                <w:rFonts w:eastAsia="Yu Gothic"/>
                 <w:noProof/>
               </w:rPr>
               <w:t>Product backlog</w:t>
             </w:r>
             <w:r>
               <w:rPr>
+                <w:rFonts w:eastAsia="Yu Gothic"/>
                 <w:noProof/>
                 <w:webHidden/>
               </w:rPr>
@@ -1193,6 +1220,7 @@
             </w:r>
             <w:r>
               <w:rPr>
+                <w:rFonts w:eastAsia="Yu Gothic"/>
                 <w:noProof/>
                 <w:webHidden/>
               </w:rPr>
@@ -1200,6 +1228,7 @@
             </w:r>
             <w:r>
               <w:rPr>
+                <w:rFonts w:eastAsia="Yu Gothic"/>
                 <w:noProof/>
                 <w:webHidden/>
               </w:rPr>
@@ -1207,12 +1236,14 @@
             </w:r>
             <w:r>
               <w:rPr>
-                <w:noProof/>
-                <w:webHidden/>
-              </w:rPr>
-            </w:r>
-            <w:r>
-              <w:rPr>
+                <w:rFonts w:eastAsia="Yu Gothic"/>
+                <w:noProof/>
+                <w:webHidden/>
+              </w:rPr>
+            </w:r>
+            <w:r>
+              <w:rPr>
+                <w:rFonts w:eastAsia="Yu Gothic"/>
                 <w:noProof/>
                 <w:webHidden/>
               </w:rPr>
@@ -1220,6 +1251,7 @@
             </w:r>
             <w:r>
               <w:rPr>
+                <w:rFonts w:eastAsia="Yu Gothic"/>
                 <w:noProof/>
                 <w:webHidden/>
               </w:rPr>
@@ -1227,6 +1259,7 @@
             </w:r>
             <w:r>
               <w:rPr>
+                <w:rFonts w:eastAsia="Yu Gothic"/>
                 <w:noProof/>
                 <w:webHidden/>
               </w:rPr>
@@ -1241,7 +1274,7 @@
               <w:tab w:val="right" w:pos="9062"/>
             </w:tabs>
             <w:rPr>
-              <w:rFonts w:eastAsiaTheme="minorEastAsia"/>
+              <w:rFonts w:eastAsia="Yu Gothic"/>
               <w:noProof/>
               <w:kern w:val="0"/>
               <w:lang w:eastAsia="fr-CH"/>
@@ -1252,13 +1285,14 @@
             <w:r>
               <w:rPr>
                 <w:rStyle w:val="Lienhypertexte"/>
-                <w:rFonts w:ascii="Yu Gothic" w:eastAsia="Yu Gothic" w:hAnsi="Yu Gothic"/>
+                <w:rFonts w:eastAsia="Yu Gothic"/>
                 <w:noProof/>
               </w:rPr>
               <w:t>Planning prévisionnel</w:t>
             </w:r>
             <w:r>
               <w:rPr>
+                <w:rFonts w:eastAsia="Yu Gothic"/>
                 <w:noProof/>
                 <w:webHidden/>
               </w:rPr>
@@ -1266,6 +1300,7 @@
             </w:r>
             <w:r>
               <w:rPr>
+                <w:rFonts w:eastAsia="Yu Gothic"/>
                 <w:noProof/>
                 <w:webHidden/>
               </w:rPr>
@@ -1273,6 +1308,7 @@
             </w:r>
             <w:r>
               <w:rPr>
+                <w:rFonts w:eastAsia="Yu Gothic"/>
                 <w:noProof/>
                 <w:webHidden/>
               </w:rPr>
@@ -1280,12 +1316,14 @@
             </w:r>
             <w:r>
               <w:rPr>
-                <w:noProof/>
-                <w:webHidden/>
-              </w:rPr>
-            </w:r>
-            <w:r>
-              <w:rPr>
+                <w:rFonts w:eastAsia="Yu Gothic"/>
+                <w:noProof/>
+                <w:webHidden/>
+              </w:rPr>
+            </w:r>
+            <w:r>
+              <w:rPr>
+                <w:rFonts w:eastAsia="Yu Gothic"/>
                 <w:noProof/>
                 <w:webHidden/>
               </w:rPr>
@@ -1293,6 +1331,7 @@
             </w:r>
             <w:r>
               <w:rPr>
+                <w:rFonts w:eastAsia="Yu Gothic"/>
                 <w:noProof/>
                 <w:webHidden/>
               </w:rPr>
@@ -1300,6 +1339,7 @@
             </w:r>
             <w:r>
               <w:rPr>
+                <w:rFonts w:eastAsia="Yu Gothic"/>
                 <w:noProof/>
                 <w:webHidden/>
               </w:rPr>
@@ -1314,7 +1354,7 @@
               <w:tab w:val="right" w:pos="9062"/>
             </w:tabs>
             <w:rPr>
-              <w:rFonts w:eastAsiaTheme="minorEastAsia"/>
+              <w:rFonts w:eastAsia="Yu Gothic"/>
               <w:noProof/>
               <w:kern w:val="0"/>
               <w:lang w:eastAsia="fr-CH"/>
@@ -1325,13 +1365,14 @@
             <w:r>
               <w:rPr>
                 <w:rStyle w:val="Lienhypertexte"/>
-                <w:rFonts w:ascii="Yu Gothic" w:eastAsia="Yu Gothic" w:hAnsi="Yu Gothic"/>
+                <w:rFonts w:eastAsia="Yu Gothic"/>
                 <w:noProof/>
               </w:rPr>
               <w:t>Planning effectif</w:t>
             </w:r>
             <w:r>
               <w:rPr>
+                <w:rFonts w:eastAsia="Yu Gothic"/>
                 <w:noProof/>
                 <w:webHidden/>
               </w:rPr>
@@ -1339,6 +1380,7 @@
             </w:r>
             <w:r>
               <w:rPr>
+                <w:rFonts w:eastAsia="Yu Gothic"/>
                 <w:noProof/>
                 <w:webHidden/>
               </w:rPr>
@@ -1346,6 +1388,7 @@
             </w:r>
             <w:r>
               <w:rPr>
+                <w:rFonts w:eastAsia="Yu Gothic"/>
                 <w:noProof/>
                 <w:webHidden/>
               </w:rPr>
@@ -1353,12 +1396,14 @@
             </w:r>
             <w:r>
               <w:rPr>
-                <w:noProof/>
-                <w:webHidden/>
-              </w:rPr>
-            </w:r>
-            <w:r>
-              <w:rPr>
+                <w:rFonts w:eastAsia="Yu Gothic"/>
+                <w:noProof/>
+                <w:webHidden/>
+              </w:rPr>
+            </w:r>
+            <w:r>
+              <w:rPr>
+                <w:rFonts w:eastAsia="Yu Gothic"/>
                 <w:noProof/>
                 <w:webHidden/>
               </w:rPr>
@@ -1366,6 +1411,7 @@
             </w:r>
             <w:r>
               <w:rPr>
+                <w:rFonts w:eastAsia="Yu Gothic"/>
                 <w:noProof/>
                 <w:webHidden/>
               </w:rPr>
@@ -1373,6 +1419,7 @@
             </w:r>
             <w:r>
               <w:rPr>
+                <w:rFonts w:eastAsia="Yu Gothic"/>
                 <w:noProof/>
                 <w:webHidden/>
               </w:rPr>
@@ -1387,7 +1434,7 @@
               <w:tab w:val="right" w:pos="9062"/>
             </w:tabs>
             <w:rPr>
-              <w:rFonts w:eastAsiaTheme="minorEastAsia"/>
+              <w:rFonts w:eastAsia="Yu Gothic"/>
               <w:noProof/>
               <w:kern w:val="0"/>
               <w:lang w:eastAsia="fr-CH"/>
@@ -1398,13 +1445,14 @@
             <w:r>
               <w:rPr>
                 <w:rStyle w:val="Lienhypertexte"/>
-                <w:rFonts w:ascii="Yu Gothic" w:eastAsia="Yu Gothic" w:hAnsi="Yu Gothic"/>
+                <w:rFonts w:eastAsia="Yu Gothic"/>
                 <w:noProof/>
               </w:rPr>
               <w:t>Analyse de la planification</w:t>
             </w:r>
             <w:r>
               <w:rPr>
+                <w:rFonts w:eastAsia="Yu Gothic"/>
                 <w:noProof/>
                 <w:webHidden/>
               </w:rPr>
@@ -1412,6 +1460,7 @@
             </w:r>
             <w:r>
               <w:rPr>
+                <w:rFonts w:eastAsia="Yu Gothic"/>
                 <w:noProof/>
                 <w:webHidden/>
               </w:rPr>
@@ -1419,6 +1468,7 @@
             </w:r>
             <w:r>
               <w:rPr>
+                <w:rFonts w:eastAsia="Yu Gothic"/>
                 <w:noProof/>
                 <w:webHidden/>
               </w:rPr>
@@ -1426,12 +1476,14 @@
             </w:r>
             <w:r>
               <w:rPr>
-                <w:noProof/>
-                <w:webHidden/>
-              </w:rPr>
-            </w:r>
-            <w:r>
-              <w:rPr>
+                <w:rFonts w:eastAsia="Yu Gothic"/>
+                <w:noProof/>
+                <w:webHidden/>
+              </w:rPr>
+            </w:r>
+            <w:r>
+              <w:rPr>
+                <w:rFonts w:eastAsia="Yu Gothic"/>
                 <w:noProof/>
                 <w:webHidden/>
               </w:rPr>
@@ -1439,6 +1491,7 @@
             </w:r>
             <w:r>
               <w:rPr>
+                <w:rFonts w:eastAsia="Yu Gothic"/>
                 <w:noProof/>
                 <w:webHidden/>
               </w:rPr>
@@ -1446,6 +1499,7 @@
             </w:r>
             <w:r>
               <w:rPr>
+                <w:rFonts w:eastAsia="Yu Gothic"/>
                 <w:noProof/>
                 <w:webHidden/>
               </w:rPr>
@@ -1457,7 +1511,6 @@
           <w:pPr>
             <w:pStyle w:val="TM1"/>
             <w:rPr>
-              <w:rFonts w:asciiTheme="minorHAnsi" w:eastAsiaTheme="minorEastAsia" w:hAnsiTheme="minorHAnsi"/>
               <w:b w:val="0"/>
               <w:bCs w:val="0"/>
               <w:kern w:val="0"/>
@@ -1522,7 +1575,7 @@
               <w:tab w:val="right" w:pos="9062"/>
             </w:tabs>
             <w:rPr>
-              <w:rFonts w:eastAsiaTheme="minorEastAsia"/>
+              <w:rFonts w:eastAsia="Yu Gothic"/>
               <w:noProof/>
               <w:kern w:val="0"/>
               <w:lang w:eastAsia="fr-CH"/>
@@ -1533,13 +1586,14 @@
             <w:r>
               <w:rPr>
                 <w:rStyle w:val="Lienhypertexte"/>
-                <w:rFonts w:ascii="Yu Gothic" w:eastAsia="Yu Gothic" w:hAnsi="Yu Gothic"/>
+                <w:rFonts w:eastAsia="Yu Gothic"/>
                 <w:noProof/>
               </w:rPr>
               <w:t>Maquette 1</w:t>
             </w:r>
             <w:r>
               <w:rPr>
+                <w:rFonts w:eastAsia="Yu Gothic"/>
                 <w:noProof/>
                 <w:webHidden/>
               </w:rPr>
@@ -1547,6 +1601,7 @@
             </w:r>
             <w:r>
               <w:rPr>
+                <w:rFonts w:eastAsia="Yu Gothic"/>
                 <w:noProof/>
                 <w:webHidden/>
               </w:rPr>
@@ -1554,6 +1609,7 @@
             </w:r>
             <w:r>
               <w:rPr>
+                <w:rFonts w:eastAsia="Yu Gothic"/>
                 <w:noProof/>
                 <w:webHidden/>
               </w:rPr>
@@ -1561,12 +1617,14 @@
             </w:r>
             <w:r>
               <w:rPr>
-                <w:noProof/>
-                <w:webHidden/>
-              </w:rPr>
-            </w:r>
-            <w:r>
-              <w:rPr>
+                <w:rFonts w:eastAsia="Yu Gothic"/>
+                <w:noProof/>
+                <w:webHidden/>
+              </w:rPr>
+            </w:r>
+            <w:r>
+              <w:rPr>
+                <w:rFonts w:eastAsia="Yu Gothic"/>
                 <w:noProof/>
                 <w:webHidden/>
               </w:rPr>
@@ -1574,6 +1632,7 @@
             </w:r>
             <w:r>
               <w:rPr>
+                <w:rFonts w:eastAsia="Yu Gothic"/>
                 <w:noProof/>
                 <w:webHidden/>
               </w:rPr>
@@ -1581,6 +1640,7 @@
             </w:r>
             <w:r>
               <w:rPr>
+                <w:rFonts w:eastAsia="Yu Gothic"/>
                 <w:noProof/>
                 <w:webHidden/>
               </w:rPr>
@@ -1595,7 +1655,7 @@
               <w:tab w:val="right" w:pos="9062"/>
             </w:tabs>
             <w:rPr>
-              <w:rFonts w:eastAsiaTheme="minorEastAsia"/>
+              <w:rFonts w:eastAsia="Yu Gothic"/>
               <w:noProof/>
               <w:kern w:val="0"/>
               <w:lang w:eastAsia="fr-CH"/>
@@ -1606,13 +1666,14 @@
             <w:r>
               <w:rPr>
                 <w:rStyle w:val="Lienhypertexte"/>
-                <w:rFonts w:ascii="Yu Gothic" w:eastAsia="Yu Gothic" w:hAnsi="Yu Gothic"/>
+                <w:rFonts w:eastAsia="Yu Gothic"/>
                 <w:noProof/>
               </w:rPr>
               <w:t>Maquette 2</w:t>
             </w:r>
             <w:r>
               <w:rPr>
+                <w:rFonts w:eastAsia="Yu Gothic"/>
                 <w:noProof/>
                 <w:webHidden/>
               </w:rPr>
@@ -1620,6 +1681,7 @@
             </w:r>
             <w:r>
               <w:rPr>
+                <w:rFonts w:eastAsia="Yu Gothic"/>
                 <w:noProof/>
                 <w:webHidden/>
               </w:rPr>
@@ -1627,6 +1689,7 @@
             </w:r>
             <w:r>
               <w:rPr>
+                <w:rFonts w:eastAsia="Yu Gothic"/>
                 <w:noProof/>
                 <w:webHidden/>
               </w:rPr>
@@ -1634,12 +1697,14 @@
             </w:r>
             <w:r>
               <w:rPr>
-                <w:noProof/>
-                <w:webHidden/>
-              </w:rPr>
-            </w:r>
-            <w:r>
-              <w:rPr>
+                <w:rFonts w:eastAsia="Yu Gothic"/>
+                <w:noProof/>
+                <w:webHidden/>
+              </w:rPr>
+            </w:r>
+            <w:r>
+              <w:rPr>
+                <w:rFonts w:eastAsia="Yu Gothic"/>
                 <w:noProof/>
                 <w:webHidden/>
               </w:rPr>
@@ -1647,6 +1712,7 @@
             </w:r>
             <w:r>
               <w:rPr>
+                <w:rFonts w:eastAsia="Yu Gothic"/>
                 <w:noProof/>
                 <w:webHidden/>
               </w:rPr>
@@ -1654,6 +1720,7 @@
             </w:r>
             <w:r>
               <w:rPr>
+                <w:rFonts w:eastAsia="Yu Gothic"/>
                 <w:noProof/>
                 <w:webHidden/>
               </w:rPr>
@@ -1668,7 +1735,7 @@
               <w:tab w:val="right" w:pos="9062"/>
             </w:tabs>
             <w:rPr>
-              <w:rFonts w:eastAsiaTheme="minorEastAsia"/>
+              <w:rFonts w:eastAsia="Yu Gothic"/>
               <w:noProof/>
               <w:kern w:val="0"/>
               <w:lang w:eastAsia="fr-CH"/>
@@ -1679,13 +1746,14 @@
             <w:r>
               <w:rPr>
                 <w:rStyle w:val="Lienhypertexte"/>
-                <w:rFonts w:ascii="Yu Gothic" w:eastAsia="Yu Gothic" w:hAnsi="Yu Gothic"/>
+                <w:rFonts w:eastAsia="Yu Gothic"/>
                 <w:noProof/>
               </w:rPr>
               <w:t>Plan de navigation</w:t>
             </w:r>
             <w:r>
               <w:rPr>
+                <w:rFonts w:eastAsia="Yu Gothic"/>
                 <w:noProof/>
                 <w:webHidden/>
               </w:rPr>
@@ -1693,6 +1761,7 @@
             </w:r>
             <w:r>
               <w:rPr>
+                <w:rFonts w:eastAsia="Yu Gothic"/>
                 <w:noProof/>
                 <w:webHidden/>
               </w:rPr>
@@ -1700,6 +1769,7 @@
             </w:r>
             <w:r>
               <w:rPr>
+                <w:rFonts w:eastAsia="Yu Gothic"/>
                 <w:noProof/>
                 <w:webHidden/>
               </w:rPr>
@@ -1707,12 +1777,14 @@
             </w:r>
             <w:r>
               <w:rPr>
-                <w:noProof/>
-                <w:webHidden/>
-              </w:rPr>
-            </w:r>
-            <w:r>
-              <w:rPr>
+                <w:rFonts w:eastAsia="Yu Gothic"/>
+                <w:noProof/>
+                <w:webHidden/>
+              </w:rPr>
+            </w:r>
+            <w:r>
+              <w:rPr>
+                <w:rFonts w:eastAsia="Yu Gothic"/>
                 <w:noProof/>
                 <w:webHidden/>
               </w:rPr>
@@ -1720,6 +1792,7 @@
             </w:r>
             <w:r>
               <w:rPr>
+                <w:rFonts w:eastAsia="Yu Gothic"/>
                 <w:noProof/>
                 <w:webHidden/>
               </w:rPr>
@@ -1727,6 +1800,7 @@
             </w:r>
             <w:r>
               <w:rPr>
+                <w:rFonts w:eastAsia="Yu Gothic"/>
                 <w:noProof/>
                 <w:webHidden/>
               </w:rPr>
@@ -1741,7 +1815,7 @@
               <w:tab w:val="right" w:pos="9062"/>
             </w:tabs>
             <w:rPr>
-              <w:rFonts w:eastAsiaTheme="minorEastAsia"/>
+              <w:rFonts w:eastAsia="Yu Gothic"/>
               <w:noProof/>
               <w:kern w:val="0"/>
               <w:lang w:eastAsia="fr-CH"/>
@@ -1752,13 +1826,14 @@
             <w:r>
               <w:rPr>
                 <w:rStyle w:val="Lienhypertexte"/>
-                <w:rFonts w:ascii="Yu Gothic" w:eastAsia="Yu Gothic" w:hAnsi="Yu Gothic"/>
+                <w:rFonts w:eastAsia="Yu Gothic"/>
                 <w:noProof/>
               </w:rPr>
               <w:t>Visiteur</w:t>
             </w:r>
             <w:r>
               <w:rPr>
+                <w:rFonts w:eastAsia="Yu Gothic"/>
                 <w:noProof/>
                 <w:webHidden/>
               </w:rPr>
@@ -1766,6 +1841,7 @@
             </w:r>
             <w:r>
               <w:rPr>
+                <w:rFonts w:eastAsia="Yu Gothic"/>
                 <w:noProof/>
                 <w:webHidden/>
               </w:rPr>
@@ -1773,6 +1849,7 @@
             </w:r>
             <w:r>
               <w:rPr>
+                <w:rFonts w:eastAsia="Yu Gothic"/>
                 <w:noProof/>
                 <w:webHidden/>
               </w:rPr>
@@ -1780,12 +1857,14 @@
             </w:r>
             <w:r>
               <w:rPr>
-                <w:noProof/>
-                <w:webHidden/>
-              </w:rPr>
-            </w:r>
-            <w:r>
-              <w:rPr>
+                <w:rFonts w:eastAsia="Yu Gothic"/>
+                <w:noProof/>
+                <w:webHidden/>
+              </w:rPr>
+            </w:r>
+            <w:r>
+              <w:rPr>
+                <w:rFonts w:eastAsia="Yu Gothic"/>
                 <w:noProof/>
                 <w:webHidden/>
               </w:rPr>
@@ -1793,6 +1872,7 @@
             </w:r>
             <w:r>
               <w:rPr>
+                <w:rFonts w:eastAsia="Yu Gothic"/>
                 <w:noProof/>
                 <w:webHidden/>
               </w:rPr>
@@ -1800,6 +1880,7 @@
             </w:r>
             <w:r>
               <w:rPr>
+                <w:rFonts w:eastAsia="Yu Gothic"/>
                 <w:noProof/>
                 <w:webHidden/>
               </w:rPr>
@@ -1814,7 +1895,7 @@
               <w:tab w:val="right" w:pos="9062"/>
             </w:tabs>
             <w:rPr>
-              <w:rFonts w:eastAsiaTheme="minorEastAsia"/>
+              <w:rFonts w:eastAsia="Yu Gothic"/>
               <w:noProof/>
               <w:kern w:val="0"/>
               <w:lang w:eastAsia="fr-CH"/>
@@ -1825,13 +1906,14 @@
             <w:r>
               <w:rPr>
                 <w:rStyle w:val="Lienhypertexte"/>
-                <w:rFonts w:ascii="Yu Gothic" w:eastAsia="Yu Gothic" w:hAnsi="Yu Gothic"/>
+                <w:rFonts w:eastAsia="Yu Gothic"/>
                 <w:noProof/>
               </w:rPr>
               <w:t>Utilisateur</w:t>
             </w:r>
             <w:r>
               <w:rPr>
+                <w:rFonts w:eastAsia="Yu Gothic"/>
                 <w:noProof/>
                 <w:webHidden/>
               </w:rPr>
@@ -1839,6 +1921,7 @@
             </w:r>
             <w:r>
               <w:rPr>
+                <w:rFonts w:eastAsia="Yu Gothic"/>
                 <w:noProof/>
                 <w:webHidden/>
               </w:rPr>
@@ -1846,6 +1929,7 @@
             </w:r>
             <w:r>
               <w:rPr>
+                <w:rFonts w:eastAsia="Yu Gothic"/>
                 <w:noProof/>
                 <w:webHidden/>
               </w:rPr>
@@ -1853,12 +1937,14 @@
             </w:r>
             <w:r>
               <w:rPr>
-                <w:noProof/>
-                <w:webHidden/>
-              </w:rPr>
-            </w:r>
-            <w:r>
-              <w:rPr>
+                <w:rFonts w:eastAsia="Yu Gothic"/>
+                <w:noProof/>
+                <w:webHidden/>
+              </w:rPr>
+            </w:r>
+            <w:r>
+              <w:rPr>
+                <w:rFonts w:eastAsia="Yu Gothic"/>
                 <w:noProof/>
                 <w:webHidden/>
               </w:rPr>
@@ -1866,6 +1952,7 @@
             </w:r>
             <w:r>
               <w:rPr>
+                <w:rFonts w:eastAsia="Yu Gothic"/>
                 <w:noProof/>
                 <w:webHidden/>
               </w:rPr>
@@ -1873,6 +1960,7 @@
             </w:r>
             <w:r>
               <w:rPr>
+                <w:rFonts w:eastAsia="Yu Gothic"/>
                 <w:noProof/>
                 <w:webHidden/>
               </w:rPr>
@@ -1884,7 +1972,6 @@
           <w:pPr>
             <w:pStyle w:val="TM1"/>
             <w:rPr>
-              <w:rFonts w:asciiTheme="minorHAnsi" w:eastAsiaTheme="minorEastAsia" w:hAnsiTheme="minorHAnsi"/>
               <w:b w:val="0"/>
               <w:bCs w:val="0"/>
               <w:kern w:val="0"/>
@@ -1949,7 +2036,7 @@
               <w:tab w:val="right" w:pos="9062"/>
             </w:tabs>
             <w:rPr>
-              <w:rFonts w:eastAsiaTheme="minorEastAsia"/>
+              <w:rFonts w:eastAsia="Yu Gothic"/>
               <w:noProof/>
               <w:kern w:val="0"/>
               <w:lang w:eastAsia="fr-CH"/>
@@ -1960,13 +2047,14 @@
             <w:r>
               <w:rPr>
                 <w:rStyle w:val="Lienhypertexte"/>
-                <w:rFonts w:ascii="Yu Gothic" w:eastAsia="Yu Gothic" w:hAnsi="Yu Gothic"/>
+                <w:rFonts w:eastAsia="Yu Gothic"/>
                 <w:noProof/>
               </w:rPr>
               <w:t>Base de données</w:t>
             </w:r>
             <w:r>
               <w:rPr>
+                <w:rFonts w:eastAsia="Yu Gothic"/>
                 <w:noProof/>
                 <w:webHidden/>
               </w:rPr>
@@ -1974,6 +2062,7 @@
             </w:r>
             <w:r>
               <w:rPr>
+                <w:rFonts w:eastAsia="Yu Gothic"/>
                 <w:noProof/>
                 <w:webHidden/>
               </w:rPr>
@@ -1981,6 +2070,7 @@
             </w:r>
             <w:r>
               <w:rPr>
+                <w:rFonts w:eastAsia="Yu Gothic"/>
                 <w:noProof/>
                 <w:webHidden/>
               </w:rPr>
@@ -1988,12 +2078,14 @@
             </w:r>
             <w:r>
               <w:rPr>
-                <w:noProof/>
-                <w:webHidden/>
-              </w:rPr>
-            </w:r>
-            <w:r>
-              <w:rPr>
+                <w:rFonts w:eastAsia="Yu Gothic"/>
+                <w:noProof/>
+                <w:webHidden/>
+              </w:rPr>
+            </w:r>
+            <w:r>
+              <w:rPr>
+                <w:rFonts w:eastAsia="Yu Gothic"/>
                 <w:noProof/>
                 <w:webHidden/>
               </w:rPr>
@@ -2001,6 +2093,7 @@
             </w:r>
             <w:r>
               <w:rPr>
+                <w:rFonts w:eastAsia="Yu Gothic"/>
                 <w:noProof/>
                 <w:webHidden/>
               </w:rPr>
@@ -2008,6 +2101,7 @@
             </w:r>
             <w:r>
               <w:rPr>
+                <w:rFonts w:eastAsia="Yu Gothic"/>
                 <w:noProof/>
                 <w:webHidden/>
               </w:rPr>
@@ -2022,7 +2116,7 @@
               <w:tab w:val="right" w:pos="9062"/>
             </w:tabs>
             <w:rPr>
-              <w:rFonts w:eastAsiaTheme="minorEastAsia"/>
+              <w:rFonts w:eastAsia="Yu Gothic"/>
               <w:noProof/>
               <w:kern w:val="0"/>
               <w:lang w:eastAsia="fr-CH"/>
@@ -2033,13 +2127,14 @@
             <w:r>
               <w:rPr>
                 <w:rStyle w:val="Lienhypertexte"/>
-                <w:rFonts w:ascii="Yu Gothic" w:eastAsia="Yu Gothic" w:hAnsi="Yu Gothic"/>
+                <w:rFonts w:eastAsia="Yu Gothic"/>
                 <w:noProof/>
               </w:rPr>
               <w:t>Structure</w:t>
             </w:r>
             <w:r>
               <w:rPr>
+                <w:rFonts w:eastAsia="Yu Gothic"/>
                 <w:noProof/>
                 <w:webHidden/>
               </w:rPr>
@@ -2047,6 +2142,7 @@
             </w:r>
             <w:r>
               <w:rPr>
+                <w:rFonts w:eastAsia="Yu Gothic"/>
                 <w:noProof/>
                 <w:webHidden/>
               </w:rPr>
@@ -2054,6 +2150,7 @@
             </w:r>
             <w:r>
               <w:rPr>
+                <w:rFonts w:eastAsia="Yu Gothic"/>
                 <w:noProof/>
                 <w:webHidden/>
               </w:rPr>
@@ -2061,12 +2158,14 @@
             </w:r>
             <w:r>
               <w:rPr>
-                <w:noProof/>
-                <w:webHidden/>
-              </w:rPr>
-            </w:r>
-            <w:r>
-              <w:rPr>
+                <w:rFonts w:eastAsia="Yu Gothic"/>
+                <w:noProof/>
+                <w:webHidden/>
+              </w:rPr>
+            </w:r>
+            <w:r>
+              <w:rPr>
+                <w:rFonts w:eastAsia="Yu Gothic"/>
                 <w:noProof/>
                 <w:webHidden/>
               </w:rPr>
@@ -2074,6 +2173,7 @@
             </w:r>
             <w:r>
               <w:rPr>
+                <w:rFonts w:eastAsia="Yu Gothic"/>
                 <w:noProof/>
                 <w:webHidden/>
               </w:rPr>
@@ -2081,6 +2181,7 @@
             </w:r>
             <w:r>
               <w:rPr>
+                <w:rFonts w:eastAsia="Yu Gothic"/>
                 <w:noProof/>
                 <w:webHidden/>
               </w:rPr>
@@ -2092,7 +2193,6 @@
           <w:pPr>
             <w:pStyle w:val="TM1"/>
             <w:rPr>
-              <w:rFonts w:asciiTheme="minorHAnsi" w:eastAsiaTheme="minorEastAsia" w:hAnsiTheme="minorHAnsi"/>
               <w:b w:val="0"/>
               <w:bCs w:val="0"/>
               <w:kern w:val="0"/>
@@ -2154,7 +2254,6 @@
           <w:pPr>
             <w:pStyle w:val="TM1"/>
             <w:rPr>
-              <w:rFonts w:asciiTheme="minorHAnsi" w:eastAsiaTheme="minorEastAsia" w:hAnsiTheme="minorHAnsi"/>
               <w:b w:val="0"/>
               <w:bCs w:val="0"/>
               <w:kern w:val="0"/>
@@ -2219,7 +2318,7 @@
               <w:tab w:val="right" w:pos="9062"/>
             </w:tabs>
             <w:rPr>
-              <w:rFonts w:eastAsiaTheme="minorEastAsia"/>
+              <w:rFonts w:eastAsia="Yu Gothic"/>
               <w:noProof/>
               <w:kern w:val="0"/>
               <w:lang w:eastAsia="fr-CH"/>
@@ -2230,13 +2329,14 @@
             <w:r>
               <w:rPr>
                 <w:rStyle w:val="Lienhypertexte"/>
-                <w:rFonts w:ascii="Yu Gothic" w:eastAsia="Yu Gothic" w:hAnsi="Yu Gothic"/>
+                <w:rFonts w:eastAsia="Yu Gothic"/>
                 <w:noProof/>
               </w:rPr>
               <w:t>Difficultés rencontrées</w:t>
             </w:r>
             <w:r>
               <w:rPr>
+                <w:rFonts w:eastAsia="Yu Gothic"/>
                 <w:noProof/>
                 <w:webHidden/>
               </w:rPr>
@@ -2244,6 +2344,7 @@
             </w:r>
             <w:r>
               <w:rPr>
+                <w:rFonts w:eastAsia="Yu Gothic"/>
                 <w:noProof/>
                 <w:webHidden/>
               </w:rPr>
@@ -2251,6 +2352,7 @@
             </w:r>
             <w:r>
               <w:rPr>
+                <w:rFonts w:eastAsia="Yu Gothic"/>
                 <w:noProof/>
                 <w:webHidden/>
               </w:rPr>
@@ -2258,12 +2360,14 @@
             </w:r>
             <w:r>
               <w:rPr>
-                <w:noProof/>
-                <w:webHidden/>
-              </w:rPr>
-            </w:r>
-            <w:r>
-              <w:rPr>
+                <w:rFonts w:eastAsia="Yu Gothic"/>
+                <w:noProof/>
+                <w:webHidden/>
+              </w:rPr>
+            </w:r>
+            <w:r>
+              <w:rPr>
+                <w:rFonts w:eastAsia="Yu Gothic"/>
                 <w:noProof/>
                 <w:webHidden/>
               </w:rPr>
@@ -2271,6 +2375,7 @@
             </w:r>
             <w:r>
               <w:rPr>
+                <w:rFonts w:eastAsia="Yu Gothic"/>
                 <w:noProof/>
                 <w:webHidden/>
               </w:rPr>
@@ -2278,6 +2383,7 @@
             </w:r>
             <w:r>
               <w:rPr>
+                <w:rFonts w:eastAsia="Yu Gothic"/>
                 <w:noProof/>
                 <w:webHidden/>
               </w:rPr>
@@ -2292,7 +2398,7 @@
               <w:tab w:val="right" w:pos="9062"/>
             </w:tabs>
             <w:rPr>
-              <w:rFonts w:eastAsiaTheme="minorEastAsia"/>
+              <w:rFonts w:eastAsia="Yu Gothic"/>
               <w:noProof/>
               <w:kern w:val="0"/>
               <w:lang w:eastAsia="fr-CH"/>
@@ -2303,13 +2409,14 @@
             <w:r>
               <w:rPr>
                 <w:rStyle w:val="Lienhypertexte"/>
-                <w:rFonts w:ascii="Yu Gothic" w:eastAsia="Yu Gothic" w:hAnsi="Yu Gothic"/>
+                <w:rFonts w:eastAsia="Yu Gothic"/>
                 <w:noProof/>
               </w:rPr>
               <w:t>Solutions possibles et choix</w:t>
             </w:r>
             <w:r>
               <w:rPr>
+                <w:rFonts w:eastAsia="Yu Gothic"/>
                 <w:noProof/>
                 <w:webHidden/>
               </w:rPr>
@@ -2317,6 +2424,7 @@
             </w:r>
             <w:r>
               <w:rPr>
+                <w:rFonts w:eastAsia="Yu Gothic"/>
                 <w:noProof/>
                 <w:webHidden/>
               </w:rPr>
@@ -2324,6 +2432,7 @@
             </w:r>
             <w:r>
               <w:rPr>
+                <w:rFonts w:eastAsia="Yu Gothic"/>
                 <w:noProof/>
                 <w:webHidden/>
               </w:rPr>
@@ -2331,12 +2440,14 @@
             </w:r>
             <w:r>
               <w:rPr>
-                <w:noProof/>
-                <w:webHidden/>
-              </w:rPr>
-            </w:r>
-            <w:r>
-              <w:rPr>
+                <w:rFonts w:eastAsia="Yu Gothic"/>
+                <w:noProof/>
+                <w:webHidden/>
+              </w:rPr>
+            </w:r>
+            <w:r>
+              <w:rPr>
+                <w:rFonts w:eastAsia="Yu Gothic"/>
                 <w:noProof/>
                 <w:webHidden/>
               </w:rPr>
@@ -2344,6 +2455,7 @@
             </w:r>
             <w:r>
               <w:rPr>
+                <w:rFonts w:eastAsia="Yu Gothic"/>
                 <w:noProof/>
                 <w:webHidden/>
               </w:rPr>
@@ -2351,6 +2463,7 @@
             </w:r>
             <w:r>
               <w:rPr>
+                <w:rFonts w:eastAsia="Yu Gothic"/>
                 <w:noProof/>
                 <w:webHidden/>
               </w:rPr>
@@ -2365,7 +2478,7 @@
               <w:tab w:val="right" w:pos="9062"/>
             </w:tabs>
             <w:rPr>
-              <w:rFonts w:eastAsiaTheme="minorEastAsia"/>
+              <w:rFonts w:eastAsia="Yu Gothic"/>
               <w:noProof/>
               <w:kern w:val="0"/>
               <w:lang w:eastAsia="fr-CH"/>
@@ -2376,13 +2489,14 @@
             <w:r>
               <w:rPr>
                 <w:rStyle w:val="Lienhypertexte"/>
-                <w:rFonts w:ascii="Yu Gothic" w:eastAsia="Yu Gothic" w:hAnsi="Yu Gothic"/>
+                <w:rFonts w:eastAsia="Yu Gothic"/>
                 <w:noProof/>
               </w:rPr>
               <w:t>Améliorations possibles</w:t>
             </w:r>
             <w:r>
               <w:rPr>
+                <w:rFonts w:eastAsia="Yu Gothic"/>
                 <w:noProof/>
                 <w:webHidden/>
               </w:rPr>
@@ -2390,6 +2504,7 @@
             </w:r>
             <w:r>
               <w:rPr>
+                <w:rFonts w:eastAsia="Yu Gothic"/>
                 <w:noProof/>
                 <w:webHidden/>
               </w:rPr>
@@ -2397,6 +2512,7 @@
             </w:r>
             <w:r>
               <w:rPr>
+                <w:rFonts w:eastAsia="Yu Gothic"/>
                 <w:noProof/>
                 <w:webHidden/>
               </w:rPr>
@@ -2404,12 +2520,14 @@
             </w:r>
             <w:r>
               <w:rPr>
-                <w:noProof/>
-                <w:webHidden/>
-              </w:rPr>
-            </w:r>
-            <w:r>
-              <w:rPr>
+                <w:rFonts w:eastAsia="Yu Gothic"/>
+                <w:noProof/>
+                <w:webHidden/>
+              </w:rPr>
+            </w:r>
+            <w:r>
+              <w:rPr>
+                <w:rFonts w:eastAsia="Yu Gothic"/>
                 <w:noProof/>
                 <w:webHidden/>
               </w:rPr>
@@ -2417,6 +2535,7 @@
             </w:r>
             <w:r>
               <w:rPr>
+                <w:rFonts w:eastAsia="Yu Gothic"/>
                 <w:noProof/>
                 <w:webHidden/>
               </w:rPr>
@@ -2424,6 +2543,7 @@
             </w:r>
             <w:r>
               <w:rPr>
+                <w:rFonts w:eastAsia="Yu Gothic"/>
                 <w:noProof/>
                 <w:webHidden/>
               </w:rPr>
@@ -2438,7 +2558,7 @@
               <w:tab w:val="right" w:pos="9062"/>
             </w:tabs>
             <w:rPr>
-              <w:rFonts w:eastAsiaTheme="minorEastAsia"/>
+              <w:rFonts w:eastAsia="Yu Gothic"/>
               <w:noProof/>
               <w:kern w:val="0"/>
               <w:lang w:eastAsia="fr-CH"/>
@@ -2449,13 +2569,14 @@
             <w:r>
               <w:rPr>
                 <w:rStyle w:val="Lienhypertexte"/>
-                <w:rFonts w:ascii="Yu Gothic" w:eastAsia="Yu Gothic" w:hAnsi="Yu Gothic"/>
+                <w:rFonts w:eastAsia="Yu Gothic"/>
                 <w:noProof/>
               </w:rPr>
               <w:t>Bilan personnel</w:t>
             </w:r>
             <w:r>
               <w:rPr>
+                <w:rFonts w:eastAsia="Yu Gothic"/>
                 <w:noProof/>
                 <w:webHidden/>
               </w:rPr>
@@ -2463,6 +2584,7 @@
             </w:r>
             <w:r>
               <w:rPr>
+                <w:rFonts w:eastAsia="Yu Gothic"/>
                 <w:noProof/>
                 <w:webHidden/>
               </w:rPr>
@@ -2470,6 +2592,7 @@
             </w:r>
             <w:r>
               <w:rPr>
+                <w:rFonts w:eastAsia="Yu Gothic"/>
                 <w:noProof/>
                 <w:webHidden/>
               </w:rPr>
@@ -2477,12 +2600,14 @@
             </w:r>
             <w:r>
               <w:rPr>
-                <w:noProof/>
-                <w:webHidden/>
-              </w:rPr>
-            </w:r>
-            <w:r>
-              <w:rPr>
+                <w:rFonts w:eastAsia="Yu Gothic"/>
+                <w:noProof/>
+                <w:webHidden/>
+              </w:rPr>
+            </w:r>
+            <w:r>
+              <w:rPr>
+                <w:rFonts w:eastAsia="Yu Gothic"/>
                 <w:noProof/>
                 <w:webHidden/>
               </w:rPr>
@@ -2490,6 +2615,7 @@
             </w:r>
             <w:r>
               <w:rPr>
+                <w:rFonts w:eastAsia="Yu Gothic"/>
                 <w:noProof/>
                 <w:webHidden/>
               </w:rPr>
@@ -2497,6 +2623,7 @@
             </w:r>
             <w:r>
               <w:rPr>
+                <w:rFonts w:eastAsia="Yu Gothic"/>
                 <w:noProof/>
                 <w:webHidden/>
               </w:rPr>
@@ -2511,7 +2638,7 @@
               <w:tab w:val="right" w:pos="9062"/>
             </w:tabs>
             <w:rPr>
-              <w:rFonts w:eastAsiaTheme="minorEastAsia"/>
+              <w:rFonts w:eastAsia="Yu Gothic"/>
               <w:noProof/>
               <w:kern w:val="0"/>
               <w:lang w:eastAsia="fr-CH"/>
@@ -2522,13 +2649,14 @@
             <w:r>
               <w:rPr>
                 <w:rStyle w:val="Lienhypertexte"/>
-                <w:rFonts w:ascii="Yu Gothic" w:eastAsia="Yu Gothic" w:hAnsi="Yu Gothic"/>
+                <w:rFonts w:eastAsia="Yu Gothic"/>
                 <w:noProof/>
               </w:rPr>
               <w:t>Remerciements</w:t>
             </w:r>
             <w:r>
               <w:rPr>
+                <w:rFonts w:eastAsia="Yu Gothic"/>
                 <w:noProof/>
                 <w:webHidden/>
               </w:rPr>
@@ -2536,6 +2664,7 @@
             </w:r>
             <w:r>
               <w:rPr>
+                <w:rFonts w:eastAsia="Yu Gothic"/>
                 <w:noProof/>
                 <w:webHidden/>
               </w:rPr>
@@ -2543,6 +2672,7 @@
             </w:r>
             <w:r>
               <w:rPr>
+                <w:rFonts w:eastAsia="Yu Gothic"/>
                 <w:noProof/>
                 <w:webHidden/>
               </w:rPr>
@@ -2550,12 +2680,14 @@
             </w:r>
             <w:r>
               <w:rPr>
-                <w:noProof/>
-                <w:webHidden/>
-              </w:rPr>
-            </w:r>
-            <w:r>
-              <w:rPr>
+                <w:rFonts w:eastAsia="Yu Gothic"/>
+                <w:noProof/>
+                <w:webHidden/>
+              </w:rPr>
+            </w:r>
+            <w:r>
+              <w:rPr>
+                <w:rFonts w:eastAsia="Yu Gothic"/>
                 <w:noProof/>
                 <w:webHidden/>
               </w:rPr>
@@ -2563,6 +2695,7 @@
             </w:r>
             <w:r>
               <w:rPr>
+                <w:rFonts w:eastAsia="Yu Gothic"/>
                 <w:noProof/>
                 <w:webHidden/>
               </w:rPr>
@@ -2570,6 +2703,7 @@
             </w:r>
             <w:r>
               <w:rPr>
+                <w:rFonts w:eastAsia="Yu Gothic"/>
                 <w:noProof/>
                 <w:webHidden/>
               </w:rPr>
@@ -2581,7 +2715,6 @@
           <w:pPr>
             <w:pStyle w:val="TM1"/>
             <w:rPr>
-              <w:rFonts w:asciiTheme="minorHAnsi" w:eastAsiaTheme="minorEastAsia" w:hAnsiTheme="minorHAnsi"/>
               <w:b w:val="0"/>
               <w:bCs w:val="0"/>
               <w:kern w:val="0"/>
@@ -2643,7 +2776,6 @@
           <w:pPr>
             <w:pStyle w:val="TM1"/>
             <w:rPr>
-              <w:rFonts w:asciiTheme="minorHAnsi" w:eastAsiaTheme="minorEastAsia" w:hAnsiTheme="minorHAnsi"/>
               <w:b w:val="0"/>
               <w:bCs w:val="0"/>
               <w:kern w:val="0"/>
@@ -2704,12 +2836,12 @@
         <w:p>
           <w:pPr>
             <w:rPr>
-              <w:rFonts w:ascii="Yu Gothic" w:eastAsia="Yu Gothic" w:hAnsi="Yu Gothic"/>
+              <w:rFonts w:eastAsia="Yu Gothic"/>
             </w:rPr>
           </w:pPr>
           <w:r>
             <w:rPr>
-              <w:rFonts w:ascii="Yu Gothic" w:eastAsia="Yu Gothic" w:hAnsi="Yu Gothic"/>
+              <w:rFonts w:eastAsia="Yu Gothic"/>
               <w:b/>
               <w:bCs/>
               <w:lang w:val="fr-FR"/>
@@ -2723,57 +2855,256 @@
       <w:pPr>
         <w:pStyle w:val="Titre1"/>
         <w:rPr>
-          <w:rFonts w:ascii="Yu Gothic" w:eastAsia="Yu Gothic" w:hAnsi="Yu Gothic"/>
-        </w:rPr>
-      </w:pPr>
-      <w:r>
-        <w:rPr>
-          <w:rFonts w:ascii="Yu Gothic" w:eastAsia="Yu Gothic" w:hAnsi="Yu Gothic"/>
+          <w:rFonts w:eastAsia="Yu Gothic"/>
+        </w:rPr>
+      </w:pPr>
+      <w:r>
+        <w:rPr>
+          <w:rFonts w:eastAsia="Yu Gothic"/>
         </w:rPr>
         <w:br w:type="column"/>
       </w:r>
       <w:bookmarkStart w:id="0" w:name="_Toc133419396"/>
       <w:r>
         <w:rPr>
-          <w:rFonts w:ascii="Yu Gothic" w:eastAsia="Yu Gothic" w:hAnsi="Yu Gothic"/>
+          <w:rFonts w:eastAsia="Yu Gothic"/>
         </w:rPr>
         <w:lastRenderedPageBreak/>
         <w:t>Introduction</w:t>
       </w:r>
+      <w:bookmarkStart w:id="1" w:name="_Toc133419397"/>
       <w:bookmarkEnd w:id="0"/>
     </w:p>
     <w:p>
       <w:pPr>
-        <w:pStyle w:val="Titre1"/>
-        <w:rPr>
-          <w:rFonts w:ascii="Yu Gothic" w:eastAsia="Yu Gothic" w:hAnsi="Yu Gothic"/>
-        </w:rPr>
-      </w:pPr>
-      <w:bookmarkStart w:id="1" w:name="_Toc133419397"/>
-      <w:r>
-        <w:rPr>
-          <w:rFonts w:ascii="Yu Gothic" w:eastAsia="Yu Gothic" w:hAnsi="Yu Gothic"/>
-        </w:rPr>
-        <w:t>Rappel de l’énoncé</w:t>
-      </w:r>
+        <w:rPr>
+          <w:rFonts w:eastAsia="Yu Gothic"/>
+        </w:rPr>
+      </w:pPr>
+      <w:r>
+        <w:rPr>
+          <w:rFonts w:eastAsia="Yu Gothic"/>
+        </w:rPr>
+        <w:t>Ce projet a été réalisé dans le cadre de mon TPI (Travail Pratique Individuel) 2023. Je dois réaliser site WEB qui a pour but de valider mes compétences acquises durant ma formation au CFPT Informatique en tant qu’informaticien CFC en développement d’application.</w:t>
+      </w:r>
+      <w:r>
+        <w:rPr>
+          <w:rFonts w:eastAsia="Yu Gothic"/>
+        </w:rPr>
+        <w:br/>
+      </w:r>
+      <w:r>
+        <w:rPr>
+          <w:rFonts w:eastAsia="Yu Gothic"/>
+        </w:rPr>
+        <w:br/>
+        <w:t xml:space="preserve">« GYM » est un site WEB </w:t>
+      </w:r>
+      <w:r>
+        <w:rPr>
+          <w:rFonts w:eastAsia="Yu Gothic"/>
+        </w:rPr>
+        <w:t>permettant d’acheter d</w:t>
+      </w:r>
+      <w:r>
+        <w:rPr>
+          <w:rFonts w:eastAsia="Yu Gothic"/>
+        </w:rPr>
+        <w:t>u matériel de fitness/musculation. Les utilisateurs peuvent utiliser plusieurs fonctionnalités tel que : consulter les articles mis à la une, filtrer les produits selon différents critères, ajouter des articles dans un panier, modifier le panier (modification de la quantité, suppression d’article), acheter un produit.</w:t>
+      </w:r>
+      <w:bookmarkStart w:id="2" w:name="_Toc133419398"/>
       <w:bookmarkEnd w:id="1"/>
     </w:p>
     <w:p>
       <w:pPr>
+        <w:pStyle w:val="Titre1"/>
+        <w:rPr>
+          <w:rFonts w:eastAsia="Yu Gothic"/>
+        </w:rPr>
+      </w:pPr>
+      <w:r>
+        <w:rPr>
+          <w:rFonts w:eastAsia="Yu Gothic"/>
+        </w:rPr>
+        <w:t>Rappel de l’énoncé</w:t>
+      </w:r>
+    </w:p>
+    <w:p>
+      <w:pPr>
+        <w:rPr>
+          <w:rFonts w:eastAsia="Yu Gothic"/>
+          <w:i/>
+          <w:iCs/>
+        </w:rPr>
+      </w:pPr>
+      <w:r>
+        <w:rPr>
+          <w:rFonts w:eastAsia="Yu Gothic"/>
+          <w:i/>
+          <w:iCs/>
+        </w:rPr>
+        <w:t>Les informations suivantes sont tirées du cahier des charges.</w:t>
+      </w:r>
+    </w:p>
+    <w:p>
+      <w:pPr>
         <w:pStyle w:val="Titre2"/>
         <w:rPr>
-          <w:rFonts w:ascii="Yu Gothic" w:eastAsia="Yu Gothic" w:hAnsi="Yu Gothic"/>
-          <w:sz w:val="28"/>
-          <w:szCs w:val="28"/>
-        </w:rPr>
-      </w:pPr>
-      <w:bookmarkStart w:id="2" w:name="_Toc133419398"/>
-      <w:r>
-        <w:rPr>
-          <w:rFonts w:ascii="Yu Gothic" w:eastAsia="Yu Gothic" w:hAnsi="Yu Gothic"/>
-          <w:sz w:val="28"/>
-          <w:szCs w:val="28"/>
-        </w:rPr>
+          <w:rFonts w:eastAsia="Yu Gothic"/>
+        </w:rPr>
+      </w:pPr>
+      <w:r>
+        <w:rPr>
+          <w:rFonts w:eastAsia="Yu Gothic"/>
+        </w:rPr>
+        <w:t>Matériel et logiciels à disposition</w:t>
+      </w:r>
+    </w:p>
+    <w:p>
+      <w:pPr>
+        <w:rPr>
+          <w:rFonts w:eastAsia="Yu Gothic"/>
+        </w:rPr>
+      </w:pPr>
+      <w:r>
+        <w:rPr>
+          <w:rFonts w:eastAsia="Yu Gothic"/>
+        </w:rPr>
+        <w:t>• Ordinateur munis de deux écrans</w:t>
+      </w:r>
+      <w:r>
+        <w:rPr>
+          <w:rFonts w:eastAsia="Yu Gothic"/>
+        </w:rPr>
+        <w:br/>
+      </w:r>
+      <w:r>
+        <w:rPr>
+          <w:rFonts w:eastAsia="Yu Gothic"/>
+        </w:rPr>
+        <w:t>• Visual Studio Code + extensions : PHP Debug + PHP DocBlocker</w:t>
+      </w:r>
+      <w:r>
+        <w:rPr>
+          <w:rFonts w:eastAsia="Yu Gothic"/>
+        </w:rPr>
+        <w:br/>
+      </w:r>
+      <w:r>
+        <w:rPr>
+          <w:rFonts w:eastAsia="Yu Gothic"/>
+        </w:rPr>
+        <w:t>• Serveur Apache + module PHP + extension pdo_mysql</w:t>
+      </w:r>
+      <w:r>
+        <w:rPr>
+          <w:rFonts w:eastAsia="Yu Gothic"/>
+        </w:rPr>
+        <w:br/>
+      </w:r>
+      <w:r>
+        <w:rPr>
+          <w:rFonts w:eastAsia="Yu Gothic"/>
+        </w:rPr>
+        <w:t>• Serveur SQL (MySQL server ou MariaDB server)</w:t>
+      </w:r>
+      <w:r>
+        <w:rPr>
+          <w:rFonts w:eastAsia="Yu Gothic"/>
+        </w:rPr>
+        <w:br/>
+      </w:r>
+      <w:r>
+        <w:rPr>
+          <w:rFonts w:eastAsia="Yu Gothic"/>
+        </w:rPr>
+        <w:t>• Client SQL (MySQL Workbench ou DBeaver)</w:t>
+      </w:r>
+      <w:r>
+        <w:rPr>
+          <w:rFonts w:eastAsia="Yu Gothic"/>
+        </w:rPr>
+        <w:br/>
+      </w:r>
+      <w:r>
+        <w:rPr>
+          <w:rFonts w:eastAsia="Yu Gothic"/>
+        </w:rPr>
+        <w:t>• Navigateurs : Edge, Chrome, Firefox.</w:t>
+      </w:r>
+      <w:r>
+        <w:rPr>
+          <w:rFonts w:eastAsia="Yu Gothic"/>
+        </w:rPr>
+        <w:br/>
+      </w:r>
+      <w:r>
+        <w:rPr>
+          <w:rFonts w:eastAsia="Yu Gothic"/>
+        </w:rPr>
+        <w:t>• Editeur de texte : Microsoft Word ou Open Office</w:t>
+      </w:r>
+      <w:r>
+        <w:rPr>
+          <w:rFonts w:eastAsia="Yu Gothic"/>
+        </w:rPr>
+        <w:br/>
+      </w:r>
+      <w:r>
+        <w:rPr>
+          <w:rFonts w:eastAsia="Yu Gothic"/>
+        </w:rPr>
+        <w:t>• Tableur : Microsoft Excel ou Open Office</w:t>
+      </w:r>
+      <w:r>
+        <w:rPr>
+          <w:rFonts w:eastAsia="Yu Gothic"/>
+        </w:rPr>
+        <w:br/>
+      </w:r>
+      <w:r>
+        <w:rPr>
+          <w:rFonts w:eastAsia="Yu Gothic"/>
+        </w:rPr>
+        <w:t>• Outil de dessin : Gimp ou Suite Adobe</w:t>
+      </w:r>
+      <w:r>
+        <w:rPr>
+          <w:rFonts w:eastAsia="Yu Gothic"/>
+        </w:rPr>
+        <w:br/>
+      </w:r>
+      <w:r>
+        <w:rPr>
+          <w:rFonts w:eastAsia="Yu Gothic"/>
+        </w:rPr>
+        <w:t>• Editeur javascript TinyMCE ou autre éditeur WIZIWIG</w:t>
+      </w:r>
+      <w:r>
+        <w:rPr>
+          <w:rFonts w:eastAsia="Yu Gothic"/>
+        </w:rPr>
+        <w:br/>
+      </w:r>
+      <w:r>
+        <w:rPr>
+          <w:rFonts w:eastAsia="Yu Gothic"/>
+        </w:rPr>
+        <w:t>• Composant de mailing PHPMailer</w:t>
+      </w:r>
+    </w:p>
+    <w:p>
+      <w:pPr>
+        <w:pStyle w:val="Titre2"/>
+        <w:rPr>
+          <w:rFonts w:eastAsia="Yu Gothic"/>
+        </w:rPr>
+      </w:pPr>
+      <w:r>
+        <w:rPr>
+          <w:rFonts w:eastAsia="Yu Gothic"/>
+        </w:rPr>
+        <w:lastRenderedPageBreak/>
         <w:t>Description de l’application</w:t>
       </w:r>
       <w:bookmarkEnd w:id="2"/>
@@ -2782,17 +3113,13 @@
       <w:pPr>
         <w:pStyle w:val="Titre2"/>
         <w:rPr>
-          <w:rFonts w:ascii="Yu Gothic" w:eastAsia="Yu Gothic" w:hAnsi="Yu Gothic"/>
-          <w:sz w:val="28"/>
-          <w:szCs w:val="28"/>
+          <w:rFonts w:eastAsia="Yu Gothic"/>
         </w:rPr>
       </w:pPr>
       <w:bookmarkStart w:id="3" w:name="_Toc133419399"/>
       <w:r>
         <w:rPr>
-          <w:rFonts w:ascii="Yu Gothic" w:eastAsia="Yu Gothic" w:hAnsi="Yu Gothic"/>
-          <w:sz w:val="28"/>
-          <w:szCs w:val="28"/>
+          <w:rFonts w:eastAsia="Yu Gothic"/>
         </w:rPr>
         <w:t>Matériel et logiciels à disposition</w:t>
       </w:r>
@@ -2802,17 +3129,13 @@
       <w:pPr>
         <w:pStyle w:val="Titre2"/>
         <w:rPr>
-          <w:rFonts w:ascii="Yu Gothic" w:eastAsia="Yu Gothic" w:hAnsi="Yu Gothic"/>
-          <w:sz w:val="28"/>
-          <w:szCs w:val="28"/>
+          <w:rFonts w:eastAsia="Yu Gothic"/>
         </w:rPr>
       </w:pPr>
       <w:bookmarkStart w:id="4" w:name="_Toc133419400"/>
       <w:r>
         <w:rPr>
-          <w:rFonts w:ascii="Yu Gothic" w:eastAsia="Yu Gothic" w:hAnsi="Yu Gothic"/>
-          <w:sz w:val="28"/>
-          <w:szCs w:val="28"/>
+          <w:rFonts w:eastAsia="Yu Gothic"/>
         </w:rPr>
         <w:t>Livrables</w:t>
       </w:r>
@@ -2822,17 +3145,13 @@
       <w:pPr>
         <w:pStyle w:val="Titre2"/>
         <w:rPr>
-          <w:rFonts w:ascii="Yu Gothic" w:eastAsia="Yu Gothic" w:hAnsi="Yu Gothic"/>
-          <w:sz w:val="28"/>
-          <w:szCs w:val="28"/>
+          <w:rFonts w:eastAsia="Yu Gothic"/>
         </w:rPr>
       </w:pPr>
       <w:bookmarkStart w:id="5" w:name="_Toc133419401"/>
       <w:r>
         <w:rPr>
-          <w:rFonts w:ascii="Yu Gothic" w:eastAsia="Yu Gothic" w:hAnsi="Yu Gothic"/>
-          <w:sz w:val="28"/>
-          <w:szCs w:val="28"/>
+          <w:rFonts w:eastAsia="Yu Gothic"/>
         </w:rPr>
         <w:t>Acteurs</w:t>
       </w:r>
@@ -2842,13 +3161,13 @@
       <w:pPr>
         <w:pStyle w:val="Titre1"/>
         <w:rPr>
-          <w:rFonts w:ascii="Yu Gothic" w:eastAsia="Yu Gothic" w:hAnsi="Yu Gothic"/>
+          <w:rFonts w:eastAsia="Yu Gothic"/>
         </w:rPr>
       </w:pPr>
       <w:bookmarkStart w:id="6" w:name="_Toc133419402"/>
       <w:r>
         <w:rPr>
-          <w:rFonts w:ascii="Yu Gothic" w:eastAsia="Yu Gothic" w:hAnsi="Yu Gothic"/>
+          <w:rFonts w:eastAsia="Yu Gothic"/>
         </w:rPr>
         <w:t>Méthodologie</w:t>
       </w:r>
@@ -2856,16 +3175,224 @@
     </w:p>
     <w:p>
       <w:pPr>
+        <w:rPr>
+          <w:rFonts w:eastAsia="Yu Gothic"/>
+          <w:b/>
+          <w:bCs/>
+        </w:rPr>
+      </w:pPr>
+      <w:r>
+        <w:rPr>
+          <w:rFonts w:eastAsia="Yu Gothic"/>
+        </w:rPr>
+        <w:t xml:space="preserve">Pour la planification de mon projet de TPI, mon maître d’apprentissage m’a demandé d’utiliser la </w:t>
+      </w:r>
+      <w:r>
+        <w:rPr>
+          <w:rFonts w:eastAsia="Yu Gothic"/>
+          <w:b/>
+          <w:bCs/>
+        </w:rPr>
+        <w:t>méthode en cascade</w:t>
+      </w:r>
+      <w:r>
+        <w:rPr>
+          <w:rFonts w:eastAsia="Yu Gothic"/>
+          <w:b/>
+          <w:bCs/>
+        </w:rPr>
+        <w:t>.</w:t>
+      </w:r>
+    </w:p>
+    <w:p>
+      <w:pPr>
+        <w:rPr>
+          <w:rFonts w:eastAsia="Yu Gothic"/>
+        </w:rPr>
+      </w:pPr>
+      <w:r>
+        <w:rPr>
+          <w:rFonts w:eastAsia="Yu Gothic"/>
+          <w:noProof/>
+        </w:rPr>
+        <w:drawing>
+          <wp:inline distT="0" distB="0" distL="0" distR="0" wp14:anchorId="0E396781" wp14:editId="7B238326">
+            <wp:extent cx="5886450" cy="2943225"/>
+            <wp:effectExtent l="0" t="0" r="0" b="9525"/>
+            <wp:docPr id="3" name="Image 3" descr="Une image contenant texte, nature&#10;&#10;Description générée automatiquement"/>
+            <wp:cNvGraphicFramePr>
+              <a:graphicFrameLocks xmlns:a="http://schemas.openxmlformats.org/drawingml/2006/main" noChangeAspect="1"/>
+            </wp:cNvGraphicFramePr>
+            <a:graphic xmlns:a="http://schemas.openxmlformats.org/drawingml/2006/main">
+              <a:graphicData uri="http://schemas.openxmlformats.org/drawingml/2006/picture">
+                <pic:pic xmlns:pic="http://schemas.openxmlformats.org/drawingml/2006/picture">
+                  <pic:nvPicPr>
+                    <pic:cNvPr id="3" name="Image 3" descr="Une image contenant texte, nature&#10;&#10;Description générée automatiquement"/>
+                    <pic:cNvPicPr>
+                      <a:picLocks noChangeAspect="1" noChangeArrowheads="1"/>
+                    </pic:cNvPicPr>
+                  </pic:nvPicPr>
+                  <pic:blipFill>
+                    <a:blip r:embed="rId9">
+                      <a:extLst>
+                        <a:ext uri="{28A0092B-C50C-407E-A947-70E740481C1C}">
+                          <a14:useLocalDpi xmlns:a14="http://schemas.microsoft.com/office/drawing/2010/main" val="0"/>
+                        </a:ext>
+                      </a:extLst>
+                    </a:blip>
+                    <a:srcRect/>
+                    <a:stretch>
+                      <a:fillRect/>
+                    </a:stretch>
+                  </pic:blipFill>
+                  <pic:spPr bwMode="auto">
+                    <a:xfrm>
+                      <a:off x="0" y="0"/>
+                      <a:ext cx="5886450" cy="2943225"/>
+                    </a:xfrm>
+                    <a:prstGeom prst="rect">
+                      <a:avLst/>
+                    </a:prstGeom>
+                    <a:noFill/>
+                    <a:ln>
+                      <a:noFill/>
+                    </a:ln>
+                  </pic:spPr>
+                </pic:pic>
+              </a:graphicData>
+            </a:graphic>
+          </wp:inline>
+        </w:drawing>
+      </w:r>
+    </w:p>
+    <w:p>
+      <w:pPr>
+        <w:pStyle w:val="Paragraphedeliste"/>
+        <w:numPr>
+          <w:ilvl w:val="0"/>
+          <w:numId w:val="1"/>
+        </w:numPr>
+        <w:rPr>
+          <w:rFonts w:eastAsia="Yu Gothic"/>
+        </w:rPr>
+      </w:pPr>
+      <w:r>
+        <w:rPr>
+          <w:rFonts w:eastAsia="Yu Gothic"/>
+        </w:rPr>
+        <w:t>Exigences</w:t>
+      </w:r>
+    </w:p>
+    <w:p>
+      <w:pPr>
+        <w:pStyle w:val="Paragraphedeliste"/>
+        <w:numPr>
+          <w:ilvl w:val="0"/>
+          <w:numId w:val="1"/>
+        </w:numPr>
+        <w:rPr>
+          <w:rFonts w:eastAsia="Yu Gothic"/>
+        </w:rPr>
+      </w:pPr>
+      <w:r>
+        <w:rPr>
+          <w:rFonts w:eastAsia="Yu Gothic"/>
+        </w:rPr>
+        <w:t>Analyse</w:t>
+      </w:r>
+    </w:p>
+    <w:p>
+      <w:pPr>
+        <w:pStyle w:val="Paragraphedeliste"/>
+        <w:numPr>
+          <w:ilvl w:val="0"/>
+          <w:numId w:val="1"/>
+        </w:numPr>
+        <w:rPr>
+          <w:rFonts w:eastAsia="Yu Gothic"/>
+        </w:rPr>
+      </w:pPr>
+      <w:r>
+        <w:rPr>
+          <w:rFonts w:eastAsia="Yu Gothic"/>
+        </w:rPr>
+        <w:t>Conception</w:t>
+      </w:r>
+    </w:p>
+    <w:p>
+      <w:pPr>
+        <w:pStyle w:val="Paragraphedeliste"/>
+        <w:numPr>
+          <w:ilvl w:val="0"/>
+          <w:numId w:val="1"/>
+        </w:numPr>
+        <w:rPr>
+          <w:rFonts w:eastAsia="Yu Gothic"/>
+        </w:rPr>
+      </w:pPr>
+      <w:r>
+        <w:rPr>
+          <w:rFonts w:eastAsia="Yu Gothic"/>
+        </w:rPr>
+        <w:t>Mise en œuvre</w:t>
+      </w:r>
+    </w:p>
+    <w:p>
+      <w:pPr>
+        <w:pStyle w:val="Paragraphedeliste"/>
+        <w:numPr>
+          <w:ilvl w:val="0"/>
+          <w:numId w:val="1"/>
+        </w:numPr>
+        <w:rPr>
+          <w:rFonts w:eastAsia="Yu Gothic"/>
+        </w:rPr>
+      </w:pPr>
+      <w:r>
+        <w:rPr>
+          <w:rFonts w:eastAsia="Yu Gothic"/>
+        </w:rPr>
+        <w:t>Validation</w:t>
+      </w:r>
+    </w:p>
+    <w:p>
+      <w:pPr>
+        <w:pStyle w:val="Paragraphedeliste"/>
+        <w:numPr>
+          <w:ilvl w:val="0"/>
+          <w:numId w:val="1"/>
+        </w:numPr>
+        <w:rPr>
+          <w:rFonts w:eastAsia="Yu Gothic"/>
+        </w:rPr>
+      </w:pPr>
+      <w:r>
+        <w:rPr>
+          <w:rFonts w:eastAsia="Yu Gothic"/>
+        </w:rPr>
+        <w:t>Mise en service</w:t>
+      </w:r>
+    </w:p>
+    <w:p>
+      <w:pPr>
+        <w:rPr>
+          <w:rFonts w:eastAsia="Yu Gothic"/>
+        </w:rPr>
+      </w:pPr>
+    </w:p>
+    <w:p>
+      <w:pPr>
         <w:pStyle w:val="Titre1"/>
         <w:rPr>
-          <w:rFonts w:ascii="Yu Gothic" w:eastAsia="Yu Gothic" w:hAnsi="Yu Gothic"/>
+          <w:rFonts w:eastAsia="Yu Gothic"/>
         </w:rPr>
       </w:pPr>
       <w:bookmarkStart w:id="7" w:name="_Toc133419403"/>
       <w:r>
         <w:rPr>
-          <w:rFonts w:ascii="Yu Gothic" w:eastAsia="Yu Gothic" w:hAnsi="Yu Gothic"/>
-        </w:rPr>
+          <w:rFonts w:eastAsia="Yu Gothic"/>
+        </w:rPr>
+        <w:lastRenderedPageBreak/>
         <w:t>Organisation et planification des tâches à réaliser</w:t>
       </w:r>
       <w:bookmarkEnd w:id="7"/>
@@ -2874,17 +3401,13 @@
       <w:pPr>
         <w:pStyle w:val="Titre2"/>
         <w:rPr>
-          <w:rFonts w:ascii="Yu Gothic" w:eastAsia="Yu Gothic" w:hAnsi="Yu Gothic"/>
-          <w:sz w:val="28"/>
-          <w:szCs w:val="28"/>
+          <w:rFonts w:eastAsia="Yu Gothic"/>
         </w:rPr>
       </w:pPr>
       <w:bookmarkStart w:id="8" w:name="_Toc133419404"/>
       <w:r>
         <w:rPr>
-          <w:rFonts w:ascii="Yu Gothic" w:eastAsia="Yu Gothic" w:hAnsi="Yu Gothic"/>
-          <w:sz w:val="28"/>
-          <w:szCs w:val="28"/>
+          <w:rFonts w:eastAsia="Yu Gothic"/>
         </w:rPr>
         <w:t>Product backlog</w:t>
       </w:r>
@@ -2894,17 +3417,13 @@
       <w:pPr>
         <w:pStyle w:val="Titre2"/>
         <w:rPr>
-          <w:rFonts w:ascii="Yu Gothic" w:eastAsia="Yu Gothic" w:hAnsi="Yu Gothic"/>
-          <w:sz w:val="28"/>
-          <w:szCs w:val="28"/>
+          <w:rFonts w:eastAsia="Yu Gothic"/>
         </w:rPr>
       </w:pPr>
       <w:bookmarkStart w:id="9" w:name="_Toc133419405"/>
       <w:r>
         <w:rPr>
-          <w:rFonts w:ascii="Yu Gothic" w:eastAsia="Yu Gothic" w:hAnsi="Yu Gothic"/>
-          <w:sz w:val="28"/>
-          <w:szCs w:val="28"/>
+          <w:rFonts w:eastAsia="Yu Gothic"/>
         </w:rPr>
         <w:t>Planning prévisionnel</w:t>
       </w:r>
@@ -2914,17 +3433,13 @@
       <w:pPr>
         <w:pStyle w:val="Titre2"/>
         <w:rPr>
-          <w:rFonts w:ascii="Yu Gothic" w:eastAsia="Yu Gothic" w:hAnsi="Yu Gothic"/>
-          <w:sz w:val="28"/>
-          <w:szCs w:val="28"/>
+          <w:rFonts w:eastAsia="Yu Gothic"/>
         </w:rPr>
       </w:pPr>
       <w:bookmarkStart w:id="10" w:name="_Toc133419406"/>
       <w:r>
         <w:rPr>
-          <w:rFonts w:ascii="Yu Gothic" w:eastAsia="Yu Gothic" w:hAnsi="Yu Gothic"/>
-          <w:sz w:val="28"/>
-          <w:szCs w:val="28"/>
+          <w:rFonts w:eastAsia="Yu Gothic"/>
         </w:rPr>
         <w:t>Planning effectif</w:t>
       </w:r>
@@ -2934,17 +3449,13 @@
       <w:pPr>
         <w:pStyle w:val="Titre2"/>
         <w:rPr>
-          <w:rFonts w:ascii="Yu Gothic" w:eastAsia="Yu Gothic" w:hAnsi="Yu Gothic"/>
-          <w:sz w:val="28"/>
-          <w:szCs w:val="28"/>
+          <w:rFonts w:eastAsia="Yu Gothic"/>
         </w:rPr>
       </w:pPr>
       <w:bookmarkStart w:id="11" w:name="_Toc133419407"/>
       <w:r>
         <w:rPr>
-          <w:rFonts w:ascii="Yu Gothic" w:eastAsia="Yu Gothic" w:hAnsi="Yu Gothic"/>
-          <w:sz w:val="28"/>
-          <w:szCs w:val="28"/>
+          <w:rFonts w:eastAsia="Yu Gothic"/>
         </w:rPr>
         <w:t>Analyse de la planification</w:t>
       </w:r>
@@ -2954,13 +3465,13 @@
       <w:pPr>
         <w:pStyle w:val="Titre1"/>
         <w:rPr>
-          <w:rFonts w:ascii="Yu Gothic" w:eastAsia="Yu Gothic" w:hAnsi="Yu Gothic"/>
+          <w:rFonts w:eastAsia="Yu Gothic"/>
         </w:rPr>
       </w:pPr>
       <w:bookmarkStart w:id="12" w:name="_Toc133419408"/>
       <w:r>
         <w:rPr>
-          <w:rFonts w:ascii="Yu Gothic" w:eastAsia="Yu Gothic" w:hAnsi="Yu Gothic"/>
+          <w:rFonts w:eastAsia="Yu Gothic"/>
         </w:rPr>
         <w:t>Analyse fonctionnelle</w:t>
       </w:r>
@@ -2970,25 +3481,19 @@
       <w:pPr>
         <w:pStyle w:val="Titre2"/>
         <w:rPr>
-          <w:rFonts w:ascii="Yu Gothic" w:eastAsia="Yu Gothic" w:hAnsi="Yu Gothic"/>
-          <w:sz w:val="28"/>
-          <w:szCs w:val="28"/>
+          <w:rFonts w:eastAsia="Yu Gothic"/>
         </w:rPr>
       </w:pPr>
       <w:bookmarkStart w:id="13" w:name="_Toc133419409"/>
       <w:r>
         <w:rPr>
-          <w:rFonts w:ascii="Yu Gothic" w:eastAsia="Yu Gothic" w:hAnsi="Yu Gothic"/>
-          <w:sz w:val="28"/>
-          <w:szCs w:val="28"/>
+          <w:rFonts w:eastAsia="Yu Gothic"/>
         </w:rPr>
         <w:t>Maquette</w:t>
       </w:r>
       <w:r>
         <w:rPr>
-          <w:rFonts w:ascii="Yu Gothic" w:eastAsia="Yu Gothic" w:hAnsi="Yu Gothic"/>
-          <w:sz w:val="28"/>
-          <w:szCs w:val="28"/>
+          <w:rFonts w:eastAsia="Yu Gothic"/>
         </w:rPr>
         <w:t xml:space="preserve"> 1</w:t>
       </w:r>
@@ -2998,17 +3503,13 @@
       <w:pPr>
         <w:pStyle w:val="Titre2"/>
         <w:rPr>
-          <w:rFonts w:ascii="Yu Gothic" w:eastAsia="Yu Gothic" w:hAnsi="Yu Gothic"/>
-          <w:sz w:val="28"/>
-          <w:szCs w:val="28"/>
+          <w:rFonts w:eastAsia="Yu Gothic"/>
         </w:rPr>
       </w:pPr>
       <w:bookmarkStart w:id="14" w:name="_Toc133419410"/>
       <w:r>
         <w:rPr>
-          <w:rFonts w:ascii="Yu Gothic" w:eastAsia="Yu Gothic" w:hAnsi="Yu Gothic"/>
-          <w:sz w:val="28"/>
-          <w:szCs w:val="28"/>
+          <w:rFonts w:eastAsia="Yu Gothic"/>
         </w:rPr>
         <w:t>Maquette 2</w:t>
       </w:r>
@@ -3018,17 +3519,13 @@
       <w:pPr>
         <w:pStyle w:val="Titre2"/>
         <w:rPr>
-          <w:rFonts w:ascii="Yu Gothic" w:eastAsia="Yu Gothic" w:hAnsi="Yu Gothic"/>
-          <w:sz w:val="28"/>
-          <w:szCs w:val="28"/>
+          <w:rFonts w:eastAsia="Yu Gothic"/>
         </w:rPr>
       </w:pPr>
       <w:bookmarkStart w:id="15" w:name="_Toc133419411"/>
       <w:r>
         <w:rPr>
-          <w:rFonts w:ascii="Yu Gothic" w:eastAsia="Yu Gothic" w:hAnsi="Yu Gothic"/>
-          <w:sz w:val="28"/>
-          <w:szCs w:val="28"/>
+          <w:rFonts w:eastAsia="Yu Gothic"/>
         </w:rPr>
         <w:t>Plan de navigation</w:t>
       </w:r>
@@ -3038,13 +3535,13 @@
       <w:pPr>
         <w:pStyle w:val="Titre3"/>
         <w:rPr>
-          <w:rFonts w:ascii="Yu Gothic" w:eastAsia="Yu Gothic" w:hAnsi="Yu Gothic"/>
+          <w:rFonts w:eastAsia="Yu Gothic"/>
         </w:rPr>
       </w:pPr>
       <w:bookmarkStart w:id="16" w:name="_Toc133419412"/>
       <w:r>
         <w:rPr>
-          <w:rFonts w:ascii="Yu Gothic" w:eastAsia="Yu Gothic" w:hAnsi="Yu Gothic"/>
+          <w:rFonts w:eastAsia="Yu Gothic"/>
         </w:rPr>
         <w:t>Visiteur</w:t>
       </w:r>
@@ -3054,13 +3551,13 @@
       <w:pPr>
         <w:pStyle w:val="Titre3"/>
         <w:rPr>
-          <w:rFonts w:ascii="Yu Gothic" w:eastAsia="Yu Gothic" w:hAnsi="Yu Gothic"/>
+          <w:rFonts w:eastAsia="Yu Gothic"/>
         </w:rPr>
       </w:pPr>
       <w:bookmarkStart w:id="17" w:name="_Toc133419413"/>
       <w:r>
         <w:rPr>
-          <w:rFonts w:ascii="Yu Gothic" w:eastAsia="Yu Gothic" w:hAnsi="Yu Gothic"/>
+          <w:rFonts w:eastAsia="Yu Gothic"/>
         </w:rPr>
         <w:t>Utilisateur</w:t>
       </w:r>
@@ -3070,13 +3567,13 @@
       <w:pPr>
         <w:pStyle w:val="Titre1"/>
         <w:rPr>
-          <w:rFonts w:ascii="Yu Gothic" w:eastAsia="Yu Gothic" w:hAnsi="Yu Gothic"/>
+          <w:rFonts w:eastAsia="Yu Gothic"/>
         </w:rPr>
       </w:pPr>
       <w:bookmarkStart w:id="18" w:name="_Toc133419414"/>
       <w:r>
         <w:rPr>
-          <w:rFonts w:ascii="Yu Gothic" w:eastAsia="Yu Gothic" w:hAnsi="Yu Gothic"/>
+          <w:rFonts w:eastAsia="Yu Gothic"/>
         </w:rPr>
         <w:t>Analyse organique</w:t>
       </w:r>
@@ -3086,17 +3583,13 @@
       <w:pPr>
         <w:pStyle w:val="Titre2"/>
         <w:rPr>
-          <w:rFonts w:ascii="Yu Gothic" w:eastAsia="Yu Gothic" w:hAnsi="Yu Gothic"/>
-          <w:sz w:val="28"/>
-          <w:szCs w:val="28"/>
+          <w:rFonts w:eastAsia="Yu Gothic"/>
         </w:rPr>
       </w:pPr>
       <w:bookmarkStart w:id="19" w:name="_Toc133419415"/>
       <w:r>
         <w:rPr>
-          <w:rFonts w:ascii="Yu Gothic" w:eastAsia="Yu Gothic" w:hAnsi="Yu Gothic"/>
-          <w:sz w:val="28"/>
-          <w:szCs w:val="28"/>
+          <w:rFonts w:eastAsia="Yu Gothic"/>
         </w:rPr>
         <w:t>Base de données</w:t>
       </w:r>
@@ -3106,17 +3599,13 @@
       <w:pPr>
         <w:pStyle w:val="Titre2"/>
         <w:rPr>
-          <w:rFonts w:ascii="Yu Gothic" w:eastAsia="Yu Gothic" w:hAnsi="Yu Gothic"/>
-          <w:sz w:val="28"/>
-          <w:szCs w:val="28"/>
+          <w:rFonts w:eastAsia="Yu Gothic"/>
         </w:rPr>
       </w:pPr>
       <w:bookmarkStart w:id="20" w:name="_Toc133419416"/>
       <w:r>
         <w:rPr>
-          <w:rFonts w:ascii="Yu Gothic" w:eastAsia="Yu Gothic" w:hAnsi="Yu Gothic"/>
-          <w:sz w:val="28"/>
-          <w:szCs w:val="28"/>
+          <w:rFonts w:eastAsia="Yu Gothic"/>
         </w:rPr>
         <w:t>Structure</w:t>
       </w:r>
@@ -3126,13 +3615,13 @@
       <w:pPr>
         <w:pStyle w:val="Titre1"/>
         <w:rPr>
-          <w:rFonts w:ascii="Yu Gothic" w:eastAsia="Yu Gothic" w:hAnsi="Yu Gothic"/>
+          <w:rFonts w:eastAsia="Yu Gothic"/>
         </w:rPr>
       </w:pPr>
       <w:bookmarkStart w:id="21" w:name="_Toc133419417"/>
       <w:r>
         <w:rPr>
-          <w:rFonts w:ascii="Yu Gothic" w:eastAsia="Yu Gothic" w:hAnsi="Yu Gothic"/>
+          <w:rFonts w:eastAsia="Yu Gothic"/>
         </w:rPr>
         <w:t>Tests</w:t>
       </w:r>
@@ -3142,15 +3631,14 @@
       <w:pPr>
         <w:pStyle w:val="Titre1"/>
         <w:rPr>
-          <w:rFonts w:ascii="Yu Gothic" w:eastAsia="Yu Gothic" w:hAnsi="Yu Gothic"/>
+          <w:rFonts w:eastAsia="Yu Gothic"/>
         </w:rPr>
       </w:pPr>
       <w:bookmarkStart w:id="22" w:name="_Toc133419418"/>
       <w:r>
         <w:rPr>
-          <w:rFonts w:ascii="Yu Gothic" w:eastAsia="Yu Gothic" w:hAnsi="Yu Gothic"/>
-        </w:rPr>
-        <w:lastRenderedPageBreak/>
+          <w:rFonts w:eastAsia="Yu Gothic"/>
+        </w:rPr>
         <w:t>Conclusion</w:t>
       </w:r>
       <w:bookmarkEnd w:id="22"/>
@@ -3159,17 +3647,13 @@
       <w:pPr>
         <w:pStyle w:val="Titre2"/>
         <w:rPr>
-          <w:rFonts w:ascii="Yu Gothic" w:eastAsia="Yu Gothic" w:hAnsi="Yu Gothic"/>
-          <w:sz w:val="28"/>
-          <w:szCs w:val="28"/>
+          <w:rFonts w:eastAsia="Yu Gothic"/>
         </w:rPr>
       </w:pPr>
       <w:bookmarkStart w:id="23" w:name="_Toc133419419"/>
       <w:r>
         <w:rPr>
-          <w:rFonts w:ascii="Yu Gothic" w:eastAsia="Yu Gothic" w:hAnsi="Yu Gothic"/>
-          <w:sz w:val="28"/>
-          <w:szCs w:val="28"/>
+          <w:rFonts w:eastAsia="Yu Gothic"/>
         </w:rPr>
         <w:t>Difficultés rencontrées</w:t>
       </w:r>
@@ -3179,17 +3663,13 @@
       <w:pPr>
         <w:pStyle w:val="Titre2"/>
         <w:rPr>
-          <w:rFonts w:ascii="Yu Gothic" w:eastAsia="Yu Gothic" w:hAnsi="Yu Gothic"/>
-          <w:sz w:val="28"/>
-          <w:szCs w:val="28"/>
+          <w:rFonts w:eastAsia="Yu Gothic"/>
         </w:rPr>
       </w:pPr>
       <w:bookmarkStart w:id="24" w:name="_Toc133419420"/>
       <w:r>
         <w:rPr>
-          <w:rFonts w:ascii="Yu Gothic" w:eastAsia="Yu Gothic" w:hAnsi="Yu Gothic"/>
-          <w:sz w:val="28"/>
-          <w:szCs w:val="28"/>
+          <w:rFonts w:eastAsia="Yu Gothic"/>
         </w:rPr>
         <w:t>Solutions possibles et choix</w:t>
       </w:r>
@@ -3199,17 +3679,13 @@
       <w:pPr>
         <w:pStyle w:val="Titre2"/>
         <w:rPr>
-          <w:rFonts w:ascii="Yu Gothic" w:eastAsia="Yu Gothic" w:hAnsi="Yu Gothic"/>
-          <w:sz w:val="28"/>
-          <w:szCs w:val="28"/>
+          <w:rFonts w:eastAsia="Yu Gothic"/>
         </w:rPr>
       </w:pPr>
       <w:bookmarkStart w:id="25" w:name="_Toc133419421"/>
       <w:r>
         <w:rPr>
-          <w:rFonts w:ascii="Yu Gothic" w:eastAsia="Yu Gothic" w:hAnsi="Yu Gothic"/>
-          <w:sz w:val="28"/>
-          <w:szCs w:val="28"/>
+          <w:rFonts w:eastAsia="Yu Gothic"/>
         </w:rPr>
         <w:t>Améliorations possibles</w:t>
       </w:r>
@@ -3219,17 +3695,13 @@
       <w:pPr>
         <w:pStyle w:val="Titre2"/>
         <w:rPr>
-          <w:rFonts w:ascii="Yu Gothic" w:eastAsia="Yu Gothic" w:hAnsi="Yu Gothic"/>
-          <w:sz w:val="28"/>
-          <w:szCs w:val="28"/>
+          <w:rFonts w:eastAsia="Yu Gothic"/>
         </w:rPr>
       </w:pPr>
       <w:bookmarkStart w:id="26" w:name="_Toc133419422"/>
       <w:r>
         <w:rPr>
-          <w:rFonts w:ascii="Yu Gothic" w:eastAsia="Yu Gothic" w:hAnsi="Yu Gothic"/>
-          <w:sz w:val="28"/>
-          <w:szCs w:val="28"/>
+          <w:rFonts w:eastAsia="Yu Gothic"/>
         </w:rPr>
         <w:t>Bilan personnel</w:t>
       </w:r>
@@ -3239,17 +3711,13 @@
       <w:pPr>
         <w:pStyle w:val="Titre2"/>
         <w:rPr>
-          <w:rFonts w:ascii="Yu Gothic" w:eastAsia="Yu Gothic" w:hAnsi="Yu Gothic"/>
-          <w:sz w:val="28"/>
-          <w:szCs w:val="28"/>
+          <w:rFonts w:eastAsia="Yu Gothic"/>
         </w:rPr>
       </w:pPr>
       <w:bookmarkStart w:id="27" w:name="_Toc133419423"/>
       <w:r>
         <w:rPr>
-          <w:rFonts w:ascii="Yu Gothic" w:eastAsia="Yu Gothic" w:hAnsi="Yu Gothic"/>
-          <w:sz w:val="28"/>
-          <w:szCs w:val="28"/>
+          <w:rFonts w:eastAsia="Yu Gothic"/>
         </w:rPr>
         <w:t>Remerciements</w:t>
       </w:r>
@@ -3259,14 +3727,15 @@
       <w:pPr>
         <w:pStyle w:val="Titre1"/>
         <w:rPr>
-          <w:rFonts w:ascii="Yu Gothic" w:eastAsia="Yu Gothic" w:hAnsi="Yu Gothic"/>
+          <w:rFonts w:eastAsia="Yu Gothic"/>
         </w:rPr>
       </w:pPr>
       <w:bookmarkStart w:id="28" w:name="_Toc133419424"/>
       <w:r>
         <w:rPr>
-          <w:rFonts w:ascii="Yu Gothic" w:eastAsia="Yu Gothic" w:hAnsi="Yu Gothic"/>
-        </w:rPr>
+          <w:rFonts w:eastAsia="Yu Gothic"/>
+        </w:rPr>
+        <w:lastRenderedPageBreak/>
         <w:t>Bibliographie</w:t>
       </w:r>
       <w:bookmarkEnd w:id="28"/>
@@ -3274,7 +3743,7 @@
     <w:p>
       <w:pPr>
         <w:rPr>
-          <w:rFonts w:ascii="Yu Gothic" w:eastAsia="Yu Gothic" w:hAnsi="Yu Gothic"/>
+          <w:rFonts w:eastAsia="Yu Gothic"/>
         </w:rPr>
       </w:pPr>
     </w:p>
@@ -3282,13 +3751,13 @@
       <w:pPr>
         <w:pStyle w:val="Titre1"/>
         <w:rPr>
-          <w:rFonts w:ascii="Yu Gothic" w:eastAsia="Yu Gothic" w:hAnsi="Yu Gothic"/>
+          <w:rFonts w:eastAsia="Yu Gothic"/>
         </w:rPr>
       </w:pPr>
       <w:bookmarkStart w:id="29" w:name="_Toc133419425"/>
       <w:r>
         <w:rPr>
-          <w:rFonts w:ascii="Yu Gothic" w:eastAsia="Yu Gothic" w:hAnsi="Yu Gothic"/>
+          <w:rFonts w:eastAsia="Yu Gothic"/>
         </w:rPr>
         <w:t>Glossaire</w:t>
       </w:r>
@@ -3297,77 +3766,77 @@
     <w:p>
       <w:pPr>
         <w:rPr>
-          <w:rFonts w:ascii="Yu Gothic" w:eastAsia="Yu Gothic" w:hAnsi="Yu Gothic"/>
+          <w:rFonts w:eastAsia="Yu Gothic"/>
         </w:rPr>
       </w:pPr>
     </w:p>
     <w:p>
       <w:pPr>
         <w:rPr>
-          <w:rFonts w:ascii="Yu Gothic" w:eastAsia="Yu Gothic" w:hAnsi="Yu Gothic"/>
+          <w:rFonts w:eastAsia="Yu Gothic"/>
         </w:rPr>
       </w:pPr>
     </w:p>
     <w:p>
       <w:pPr>
         <w:rPr>
-          <w:rFonts w:ascii="Yu Gothic" w:eastAsia="Yu Gothic" w:hAnsi="Yu Gothic"/>
+          <w:rFonts w:eastAsia="Yu Gothic"/>
         </w:rPr>
       </w:pPr>
     </w:p>
     <w:p>
       <w:pPr>
         <w:rPr>
-          <w:rFonts w:ascii="Yu Gothic" w:eastAsia="Yu Gothic" w:hAnsi="Yu Gothic"/>
+          <w:rFonts w:eastAsia="Yu Gothic"/>
         </w:rPr>
       </w:pPr>
     </w:p>
     <w:p>
       <w:pPr>
         <w:rPr>
-          <w:rFonts w:ascii="Yu Gothic" w:eastAsia="Yu Gothic" w:hAnsi="Yu Gothic"/>
+          <w:rFonts w:eastAsia="Yu Gothic"/>
         </w:rPr>
       </w:pPr>
     </w:p>
     <w:p>
       <w:pPr>
         <w:rPr>
-          <w:rFonts w:ascii="Yu Gothic" w:eastAsia="Yu Gothic" w:hAnsi="Yu Gothic"/>
+          <w:rFonts w:eastAsia="Yu Gothic"/>
         </w:rPr>
       </w:pPr>
     </w:p>
     <w:p>
       <w:pPr>
         <w:rPr>
-          <w:rFonts w:ascii="Yu Gothic" w:eastAsia="Yu Gothic" w:hAnsi="Yu Gothic"/>
+          <w:rFonts w:eastAsia="Yu Gothic"/>
         </w:rPr>
       </w:pPr>
     </w:p>
     <w:p>
       <w:pPr>
         <w:rPr>
-          <w:rFonts w:ascii="Yu Gothic" w:eastAsia="Yu Gothic" w:hAnsi="Yu Gothic"/>
+          <w:rFonts w:eastAsia="Yu Gothic"/>
         </w:rPr>
       </w:pPr>
     </w:p>
     <w:p>
       <w:pPr>
         <w:rPr>
-          <w:rFonts w:ascii="Yu Gothic" w:eastAsia="Yu Gothic" w:hAnsi="Yu Gothic"/>
+          <w:rFonts w:eastAsia="Yu Gothic"/>
         </w:rPr>
       </w:pPr>
     </w:p>
     <w:p>
       <w:pPr>
         <w:rPr>
-          <w:rFonts w:ascii="Yu Gothic" w:eastAsia="Yu Gothic" w:hAnsi="Yu Gothic"/>
+          <w:rFonts w:eastAsia="Yu Gothic"/>
         </w:rPr>
       </w:pPr>
     </w:p>
     <w:p>
       <w:pPr>
         <w:rPr>
-          <w:rFonts w:ascii="Yu Gothic" w:eastAsia="Yu Gothic" w:hAnsi="Yu Gothic"/>
+          <w:rFonts w:eastAsia="Yu Gothic"/>
         </w:rPr>
       </w:pPr>
     </w:p>
@@ -3377,23 +3846,19 @@
           <w:tab w:val="left" w:pos="1560"/>
         </w:tabs>
         <w:rPr>
-          <w:rFonts w:ascii="Yu Gothic" w:eastAsia="Yu Gothic" w:hAnsi="Yu Gothic"/>
-        </w:rPr>
-      </w:pPr>
-      <w:r>
-        <w:rPr>
-          <w:rFonts w:ascii="Yu Gothic" w:eastAsia="Yu Gothic" w:hAnsi="Yu Gothic"/>
+          <w:rFonts w:eastAsia="Yu Gothic"/>
+        </w:rPr>
+      </w:pPr>
+      <w:r>
+        <w:rPr>
+          <w:rFonts w:eastAsia="Yu Gothic"/>
         </w:rPr>
         <w:tab/>
       </w:r>
     </w:p>
     <w:sectPr>
-      <w:headerReference w:type="even" r:id="rId8"/>
-      <w:headerReference w:type="default" r:id="rId9"/>
-      <w:footerReference w:type="even" r:id="rId10"/>
+      <w:headerReference w:type="default" r:id="rId10"/>
       <w:footerReference w:type="default" r:id="rId11"/>
-      <w:headerReference w:type="first" r:id="rId12"/>
-      <w:footerReference w:type="first" r:id="rId13"/>
       <w:pgSz w:w="11906" w:h="16838"/>
       <w:pgMar w:top="1417" w:right="1417" w:bottom="1417" w:left="1417" w:header="708" w:footer="708" w:gutter="0"/>
       <w:pgNumType w:start="0"/>
@@ -3435,48 +3900,38 @@
   <w:p>
     <w:pPr>
       <w:pStyle w:val="Pieddepage"/>
-    </w:pPr>
-  </w:p>
-</w:ftr>
-</file>
-
-<file path=word/footer2.xml><?xml version="1.0" encoding="utf-8"?>
-<w:ftr xmlns:wpc="http://schemas.microsoft.com/office/word/2010/wordprocessingCanvas" xmlns:cx="http://schemas.microsoft.com/office/drawing/2014/chartex" xmlns:cx1="http://schemas.microsoft.com/office/drawing/2015/9/8/chartex" xmlns:cx2="http://schemas.microsoft.com/office/drawing/2015/10/21/chartex" xmlns:cx3="http://schemas.microsoft.com/office/drawing/2016/5/9/chartex" xmlns:cx4="http://schemas.microsoft.com/office/drawing/2016/5/10/chartex" xmlns:cx5="http://schemas.microsoft.com/office/drawing/2016/5/11/chartex" xmlns:cx6="http://schemas.microsoft.com/office/drawing/2016/5/12/chartex" xmlns:cx7="http://schemas.microsoft.com/office/drawing/2016/5/13/chartex" xmlns:cx8="http://schemas.microsoft.com/office/drawing/2016/5/14/chartex" xmlns:mc="http://schemas.openxmlformats.org/markup-compatibility/2006" xmlns:aink="http://schemas.microsoft.com/office/drawing/2016/ink" xmlns:am3d="http://schemas.microsoft.com/office/drawing/2017/model3d" xmlns:o="urn:schemas-microsoft-com:office:office" xmlns:oel="http://schemas.microsoft.com/office/2019/extlst" xmlns:r="http://schemas.openxmlformats.org/officeDocument/2006/relationships" xmlns:m="http://schemas.openxmlformats.org/officeDocument/2006/math" xmlns:v="urn:schemas-microsoft-com:vml" xmlns:wp14="http://schemas.microsoft.com/office/word/2010/wordprocessingDrawing" xmlns:wp="http://schemas.openxmlformats.org/drawingml/2006/wordprocessingDrawing" xmlns:w10="urn:schemas-microsoft-com:office:word" xmlns:w="http://schemas.openxmlformats.org/wordprocessingml/2006/main" xmlns:w14="http://schemas.microsoft.com/office/word/2010/wordml" xmlns:w15="http://schemas.microsoft.com/office/word/2012/wordml" xmlns:w16cex="http://schemas.microsoft.com/office/word/2018/wordml/cex" xmlns:w16cid="http://schemas.microsoft.com/office/word/2016/wordml/cid" xmlns:w16="http://schemas.microsoft.com/office/word/2018/wordml" xmlns:w16du="http://schemas.microsoft.com/office/word/2023/wordml/word16du" xmlns:w16sdtdh="http://schemas.microsoft.com/office/word/2020/wordml/sdtdatahash" xmlns:w16se="http://schemas.microsoft.com/office/word/2015/wordml/symex" xmlns:wpg="http://schemas.microsoft.com/office/word/2010/wordprocessingGroup" xmlns:wpi="http://schemas.microsoft.com/office/word/2010/wordprocessingInk" xmlns:wne="http://schemas.microsoft.com/office/word/2006/wordml" xmlns:wps="http://schemas.microsoft.com/office/word/2010/wordprocessingShape" mc:Ignorable="w14 w15 w16se w16cid w16 w16cex w16sdtdh wp14">
-  <w:p>
-    <w:pPr>
-      <w:pStyle w:val="Pieddepage"/>
       <w:rPr>
-        <w:rFonts w:ascii="Yu Gothic" w:eastAsia="Yu Gothic" w:hAnsi="Yu Gothic"/>
+        <w:rFonts w:eastAsia="Yu Gothic"/>
       </w:rPr>
     </w:pPr>
     <w:r>
       <w:rPr>
-        <w:rFonts w:ascii="Yu Gothic" w:eastAsia="Yu Gothic" w:hAnsi="Yu Gothic"/>
+        <w:rFonts w:eastAsia="Yu Gothic"/>
       </w:rPr>
       <w:ptab w:relativeTo="margin" w:alignment="center" w:leader="none"/>
     </w:r>
     <w:r>
       <w:rPr>
-        <w:rFonts w:ascii="Yu Gothic" w:eastAsia="Yu Gothic" w:hAnsi="Yu Gothic"/>
+        <w:rFonts w:eastAsia="Yu Gothic"/>
       </w:rPr>
       <w:t>Documentation Technique</w:t>
     </w:r>
     <w:r>
       <w:rPr>
-        <w:rFonts w:ascii="Yu Gothic" w:eastAsia="Yu Gothic" w:hAnsi="Yu Gothic"/>
+        <w:rFonts w:eastAsia="Yu Gothic"/>
       </w:rPr>
       <w:ptab w:relativeTo="margin" w:alignment="right" w:leader="none"/>
     </w:r>
     <w:r>
       <w:rPr>
-        <w:rFonts w:ascii="Yu Gothic" w:eastAsia="Yu Gothic" w:hAnsi="Yu Gothic"/>
+        <w:rFonts w:eastAsia="Yu Gothic"/>
         <w:lang w:val="fr-FR"/>
       </w:rPr>
       <w:t xml:space="preserve">Page </w:t>
     </w:r>
     <w:r>
       <w:rPr>
-        <w:rFonts w:ascii="Yu Gothic" w:eastAsia="Yu Gothic" w:hAnsi="Yu Gothic"/>
+        <w:rFonts w:eastAsia="Yu Gothic"/>
         <w:b/>
         <w:bCs/>
       </w:rPr>
@@ -3484,7 +3939,7 @@
     </w:r>
     <w:r>
       <w:rPr>
-        <w:rFonts w:ascii="Yu Gothic" w:eastAsia="Yu Gothic" w:hAnsi="Yu Gothic"/>
+        <w:rFonts w:eastAsia="Yu Gothic"/>
         <w:b/>
         <w:bCs/>
       </w:rPr>
@@ -3492,7 +3947,7 @@
     </w:r>
     <w:r>
       <w:rPr>
-        <w:rFonts w:ascii="Yu Gothic" w:eastAsia="Yu Gothic" w:hAnsi="Yu Gothic"/>
+        <w:rFonts w:eastAsia="Yu Gothic"/>
         <w:b/>
         <w:bCs/>
       </w:rPr>
@@ -3500,7 +3955,7 @@
     </w:r>
     <w:r>
       <w:rPr>
-        <w:rFonts w:ascii="Yu Gothic" w:eastAsia="Yu Gothic" w:hAnsi="Yu Gothic"/>
+        <w:rFonts w:eastAsia="Yu Gothic"/>
         <w:b/>
         <w:bCs/>
         <w:lang w:val="fr-FR"/>
@@ -3509,7 +3964,7 @@
     </w:r>
     <w:r>
       <w:rPr>
-        <w:rFonts w:ascii="Yu Gothic" w:eastAsia="Yu Gothic" w:hAnsi="Yu Gothic"/>
+        <w:rFonts w:eastAsia="Yu Gothic"/>
         <w:b/>
         <w:bCs/>
       </w:rPr>
@@ -3517,14 +3972,14 @@
     </w:r>
     <w:r>
       <w:rPr>
-        <w:rFonts w:ascii="Yu Gothic" w:eastAsia="Yu Gothic" w:hAnsi="Yu Gothic"/>
+        <w:rFonts w:eastAsia="Yu Gothic"/>
         <w:lang w:val="fr-FR"/>
       </w:rPr>
       <w:t xml:space="preserve"> sur </w:t>
     </w:r>
     <w:r>
       <w:rPr>
-        <w:rFonts w:ascii="Yu Gothic" w:eastAsia="Yu Gothic" w:hAnsi="Yu Gothic"/>
+        <w:rFonts w:eastAsia="Yu Gothic"/>
         <w:b/>
         <w:bCs/>
       </w:rPr>
@@ -3532,7 +3987,7 @@
     </w:r>
     <w:r>
       <w:rPr>
-        <w:rFonts w:ascii="Yu Gothic" w:eastAsia="Yu Gothic" w:hAnsi="Yu Gothic"/>
+        <w:rFonts w:eastAsia="Yu Gothic"/>
         <w:b/>
         <w:bCs/>
       </w:rPr>
@@ -3540,7 +3995,7 @@
     </w:r>
     <w:r>
       <w:rPr>
-        <w:rFonts w:ascii="Yu Gothic" w:eastAsia="Yu Gothic" w:hAnsi="Yu Gothic"/>
+        <w:rFonts w:eastAsia="Yu Gothic"/>
         <w:b/>
         <w:bCs/>
       </w:rPr>
@@ -3548,7 +4003,7 @@
     </w:r>
     <w:r>
       <w:rPr>
-        <w:rFonts w:ascii="Yu Gothic" w:eastAsia="Yu Gothic" w:hAnsi="Yu Gothic"/>
+        <w:rFonts w:eastAsia="Yu Gothic"/>
         <w:b/>
         <w:bCs/>
         <w:lang w:val="fr-FR"/>
@@ -3557,22 +4012,12 @@
     </w:r>
     <w:r>
       <w:rPr>
-        <w:rFonts w:ascii="Yu Gothic" w:eastAsia="Yu Gothic" w:hAnsi="Yu Gothic"/>
+        <w:rFonts w:eastAsia="Yu Gothic"/>
         <w:b/>
         <w:bCs/>
       </w:rPr>
       <w:fldChar w:fldCharType="end"/>
     </w:r>
-  </w:p>
-</w:ftr>
-</file>
-
-<file path=word/footer3.xml><?xml version="1.0" encoding="utf-8"?>
-<w:ftr xmlns:wpc="http://schemas.microsoft.com/office/word/2010/wordprocessingCanvas" xmlns:cx="http://schemas.microsoft.com/office/drawing/2014/chartex" xmlns:cx1="http://schemas.microsoft.com/office/drawing/2015/9/8/chartex" xmlns:cx2="http://schemas.microsoft.com/office/drawing/2015/10/21/chartex" xmlns:cx3="http://schemas.microsoft.com/office/drawing/2016/5/9/chartex" xmlns:cx4="http://schemas.microsoft.com/office/drawing/2016/5/10/chartex" xmlns:cx5="http://schemas.microsoft.com/office/drawing/2016/5/11/chartex" xmlns:cx6="http://schemas.microsoft.com/office/drawing/2016/5/12/chartex" xmlns:cx7="http://schemas.microsoft.com/office/drawing/2016/5/13/chartex" xmlns:cx8="http://schemas.microsoft.com/office/drawing/2016/5/14/chartex" xmlns:mc="http://schemas.openxmlformats.org/markup-compatibility/2006" xmlns:aink="http://schemas.microsoft.com/office/drawing/2016/ink" xmlns:am3d="http://schemas.microsoft.com/office/drawing/2017/model3d" xmlns:o="urn:schemas-microsoft-com:office:office" xmlns:oel="http://schemas.microsoft.com/office/2019/extlst" xmlns:r="http://schemas.openxmlformats.org/officeDocument/2006/relationships" xmlns:m="http://schemas.openxmlformats.org/officeDocument/2006/math" xmlns:v="urn:schemas-microsoft-com:vml" xmlns:wp14="http://schemas.microsoft.com/office/word/2010/wordprocessingDrawing" xmlns:wp="http://schemas.openxmlformats.org/drawingml/2006/wordprocessingDrawing" xmlns:w10="urn:schemas-microsoft-com:office:word" xmlns:w="http://schemas.openxmlformats.org/wordprocessingml/2006/main" xmlns:w14="http://schemas.microsoft.com/office/word/2010/wordml" xmlns:w15="http://schemas.microsoft.com/office/word/2012/wordml" xmlns:w16cex="http://schemas.microsoft.com/office/word/2018/wordml/cex" xmlns:w16cid="http://schemas.microsoft.com/office/word/2016/wordml/cid" xmlns:w16="http://schemas.microsoft.com/office/word/2018/wordml" xmlns:w16du="http://schemas.microsoft.com/office/word/2023/wordml/word16du" xmlns:w16sdtdh="http://schemas.microsoft.com/office/word/2020/wordml/sdtdatahash" xmlns:w16se="http://schemas.microsoft.com/office/word/2015/wordml/symex" xmlns:wpg="http://schemas.microsoft.com/office/word/2010/wordprocessingGroup" xmlns:wpi="http://schemas.microsoft.com/office/word/2010/wordprocessingInk" xmlns:wne="http://schemas.microsoft.com/office/word/2006/wordml" xmlns:wps="http://schemas.microsoft.com/office/word/2010/wordprocessingShape" mc:Ignorable="w14 w15 w16se w16cid w16 w16cex w16sdtdh wp14">
-  <w:p>
-    <w:pPr>
-      <w:pStyle w:val="Pieddepage"/>
-    </w:pPr>
   </w:p>
 </w:ftr>
 </file>
@@ -3607,31 +4052,21 @@
   <w:p>
     <w:pPr>
       <w:pStyle w:val="En-tte"/>
-    </w:pPr>
-  </w:p>
-</w:hdr>
-</file>
-
-<file path=word/header2.xml><?xml version="1.0" encoding="utf-8"?>
-<w:hdr xmlns:wpc="http://schemas.microsoft.com/office/word/2010/wordprocessingCanvas" xmlns:cx="http://schemas.microsoft.com/office/drawing/2014/chartex" xmlns:cx1="http://schemas.microsoft.com/office/drawing/2015/9/8/chartex" xmlns:cx2="http://schemas.microsoft.com/office/drawing/2015/10/21/chartex" xmlns:cx3="http://schemas.microsoft.com/office/drawing/2016/5/9/chartex" xmlns:cx4="http://schemas.microsoft.com/office/drawing/2016/5/10/chartex" xmlns:cx5="http://schemas.microsoft.com/office/drawing/2016/5/11/chartex" xmlns:cx6="http://schemas.microsoft.com/office/drawing/2016/5/12/chartex" xmlns:cx7="http://schemas.microsoft.com/office/drawing/2016/5/13/chartex" xmlns:cx8="http://schemas.microsoft.com/office/drawing/2016/5/14/chartex" xmlns:mc="http://schemas.openxmlformats.org/markup-compatibility/2006" xmlns:aink="http://schemas.microsoft.com/office/drawing/2016/ink" xmlns:am3d="http://schemas.microsoft.com/office/drawing/2017/model3d" xmlns:o="urn:schemas-microsoft-com:office:office" xmlns:oel="http://schemas.microsoft.com/office/2019/extlst" xmlns:r="http://schemas.openxmlformats.org/officeDocument/2006/relationships" xmlns:m="http://schemas.openxmlformats.org/officeDocument/2006/math" xmlns:v="urn:schemas-microsoft-com:vml" xmlns:wp14="http://schemas.microsoft.com/office/word/2010/wordprocessingDrawing" xmlns:wp="http://schemas.openxmlformats.org/drawingml/2006/wordprocessingDrawing" xmlns:w10="urn:schemas-microsoft-com:office:word" xmlns:w="http://schemas.openxmlformats.org/wordprocessingml/2006/main" xmlns:w14="http://schemas.microsoft.com/office/word/2010/wordml" xmlns:w15="http://schemas.microsoft.com/office/word/2012/wordml" xmlns:w16cex="http://schemas.microsoft.com/office/word/2018/wordml/cex" xmlns:w16cid="http://schemas.microsoft.com/office/word/2016/wordml/cid" xmlns:w16="http://schemas.microsoft.com/office/word/2018/wordml" xmlns:w16du="http://schemas.microsoft.com/office/word/2023/wordml/word16du" xmlns:w16sdtdh="http://schemas.microsoft.com/office/word/2020/wordml/sdtdatahash" xmlns:w16se="http://schemas.microsoft.com/office/word/2015/wordml/symex" xmlns:wpg="http://schemas.microsoft.com/office/word/2010/wordprocessingGroup" xmlns:wpi="http://schemas.microsoft.com/office/word/2010/wordprocessingInk" xmlns:wne="http://schemas.microsoft.com/office/word/2006/wordml" xmlns:wps="http://schemas.microsoft.com/office/word/2010/wordprocessingShape" mc:Ignorable="w14 w15 w16se w16cid w16 w16cex w16sdtdh wp14">
-  <w:p>
-    <w:pPr>
-      <w:pStyle w:val="En-tte"/>
       <w:rPr>
-        <w:rFonts w:ascii="Yu Gothic" w:eastAsia="Yu Gothic" w:hAnsi="Yu Gothic"/>
+        <w:rFonts w:eastAsia="Yu Gothic"/>
         <w:lang w:val="fr-FR"/>
       </w:rPr>
     </w:pPr>
     <w:r>
       <w:rPr>
-        <w:rFonts w:ascii="Yu Gothic" w:eastAsia="Yu Gothic" w:hAnsi="Yu Gothic"/>
+        <w:rFonts w:eastAsia="Yu Gothic"/>
         <w:lang w:val="fr-FR"/>
       </w:rPr>
       <w:t>Soares Rodrigues Flavio</w:t>
     </w:r>
     <w:r>
       <w:rPr>
-        <w:rFonts w:ascii="Yu Gothic" w:eastAsia="Yu Gothic" w:hAnsi="Yu Gothic"/>
+        <w:rFonts w:eastAsia="Yu Gothic"/>
         <w:lang w:val="fr-FR"/>
       </w:rPr>
       <w:tab/>
@@ -3639,35 +4074,35 @@
     </w:r>
     <w:r>
       <w:rPr>
-        <w:rFonts w:ascii="Yu Gothic" w:eastAsia="Yu Gothic" w:hAnsi="Yu Gothic"/>
+        <w:rFonts w:eastAsia="Yu Gothic"/>
         <w:lang w:val="fr-FR"/>
       </w:rPr>
       <w:tab/>
     </w:r>
     <w:r>
       <w:rPr>
-        <w:rFonts w:ascii="Yu Gothic" w:eastAsia="Yu Gothic" w:hAnsi="Yu Gothic"/>
+        <w:rFonts w:eastAsia="Yu Gothic"/>
         <w:lang w:val="fr-FR"/>
       </w:rPr>
       <w:fldChar w:fldCharType="begin"/>
     </w:r>
     <w:r>
       <w:rPr>
-        <w:rFonts w:ascii="Yu Gothic" w:eastAsia="Yu Gothic" w:hAnsi="Yu Gothic"/>
+        <w:rFonts w:eastAsia="Yu Gothic"/>
         <w:lang w:val="fr-FR"/>
       </w:rPr>
       <w:instrText xml:space="preserve"> TIME \@ "dddd d MMMM yyyy" </w:instrText>
     </w:r>
     <w:r>
       <w:rPr>
-        <w:rFonts w:ascii="Yu Gothic" w:eastAsia="Yu Gothic" w:hAnsi="Yu Gothic"/>
+        <w:rFonts w:eastAsia="Yu Gothic"/>
         <w:lang w:val="fr-FR"/>
       </w:rPr>
       <w:fldChar w:fldCharType="separate"/>
     </w:r>
     <w:r>
       <w:rPr>
-        <w:rFonts w:ascii="Yu Gothic" w:eastAsia="Yu Gothic" w:hAnsi="Yu Gothic"/>
+        <w:rFonts w:eastAsia="Yu Gothic"/>
         <w:noProof/>
         <w:lang w:val="fr-FR"/>
       </w:rPr>
@@ -3675,7 +4110,7 @@
     </w:r>
     <w:r>
       <w:rPr>
-        <w:rFonts w:ascii="Yu Gothic" w:eastAsia="Yu Gothic" w:hAnsi="Yu Gothic"/>
+        <w:rFonts w:eastAsia="Yu Gothic"/>
         <w:lang w:val="fr-FR"/>
       </w:rPr>
       <w:fldChar w:fldCharType="end"/>
@@ -3684,14 +4119,98 @@
 </w:hdr>
 </file>
 
-<file path=word/header3.xml><?xml version="1.0" encoding="utf-8"?>
-<w:hdr xmlns:wpc="http://schemas.microsoft.com/office/word/2010/wordprocessingCanvas" xmlns:cx="http://schemas.microsoft.com/office/drawing/2014/chartex" xmlns:cx1="http://schemas.microsoft.com/office/drawing/2015/9/8/chartex" xmlns:cx2="http://schemas.microsoft.com/office/drawing/2015/10/21/chartex" xmlns:cx3="http://schemas.microsoft.com/office/drawing/2016/5/9/chartex" xmlns:cx4="http://schemas.microsoft.com/office/drawing/2016/5/10/chartex" xmlns:cx5="http://schemas.microsoft.com/office/drawing/2016/5/11/chartex" xmlns:cx6="http://schemas.microsoft.com/office/drawing/2016/5/12/chartex" xmlns:cx7="http://schemas.microsoft.com/office/drawing/2016/5/13/chartex" xmlns:cx8="http://schemas.microsoft.com/office/drawing/2016/5/14/chartex" xmlns:mc="http://schemas.openxmlformats.org/markup-compatibility/2006" xmlns:aink="http://schemas.microsoft.com/office/drawing/2016/ink" xmlns:am3d="http://schemas.microsoft.com/office/drawing/2017/model3d" xmlns:o="urn:schemas-microsoft-com:office:office" xmlns:oel="http://schemas.microsoft.com/office/2019/extlst" xmlns:r="http://schemas.openxmlformats.org/officeDocument/2006/relationships" xmlns:m="http://schemas.openxmlformats.org/officeDocument/2006/math" xmlns:v="urn:schemas-microsoft-com:vml" xmlns:wp14="http://schemas.microsoft.com/office/word/2010/wordprocessingDrawing" xmlns:wp="http://schemas.openxmlformats.org/drawingml/2006/wordprocessingDrawing" xmlns:w10="urn:schemas-microsoft-com:office:word" xmlns:w="http://schemas.openxmlformats.org/wordprocessingml/2006/main" xmlns:w14="http://schemas.microsoft.com/office/word/2010/wordml" xmlns:w15="http://schemas.microsoft.com/office/word/2012/wordml" xmlns:w16cex="http://schemas.microsoft.com/office/word/2018/wordml/cex" xmlns:w16cid="http://schemas.microsoft.com/office/word/2016/wordml/cid" xmlns:w16="http://schemas.microsoft.com/office/word/2018/wordml" xmlns:w16du="http://schemas.microsoft.com/office/word/2023/wordml/word16du" xmlns:w16sdtdh="http://schemas.microsoft.com/office/word/2020/wordml/sdtdatahash" xmlns:w16se="http://schemas.microsoft.com/office/word/2015/wordml/symex" xmlns:wpg="http://schemas.microsoft.com/office/word/2010/wordprocessingGroup" xmlns:wpi="http://schemas.microsoft.com/office/word/2010/wordprocessingInk" xmlns:wne="http://schemas.microsoft.com/office/word/2006/wordml" xmlns:wps="http://schemas.microsoft.com/office/word/2010/wordprocessingShape" mc:Ignorable="w14 w15 w16se w16cid w16 w16cex w16sdtdh wp14">
-  <w:p>
-    <w:pPr>
-      <w:pStyle w:val="En-tte"/>
-    </w:pPr>
-  </w:p>
-</w:hdr>
+<file path=word/numbering.xml><?xml version="1.0" encoding="utf-8"?>
+<w:numbering xmlns:wpc="http://schemas.microsoft.com/office/word/2010/wordprocessingCanvas" xmlns:cx="http://schemas.microsoft.com/office/drawing/2014/chartex" xmlns:cx1="http://schemas.microsoft.com/office/drawing/2015/9/8/chartex" xmlns:cx2="http://schemas.microsoft.com/office/drawing/2015/10/21/chartex" xmlns:cx3="http://schemas.microsoft.com/office/drawing/2016/5/9/chartex" xmlns:cx4="http://schemas.microsoft.com/office/drawing/2016/5/10/chartex" xmlns:cx5="http://schemas.microsoft.com/office/drawing/2016/5/11/chartex" xmlns:cx6="http://schemas.microsoft.com/office/drawing/2016/5/12/chartex" xmlns:cx7="http://schemas.microsoft.com/office/drawing/2016/5/13/chartex" xmlns:cx8="http://schemas.microsoft.com/office/drawing/2016/5/14/chartex" xmlns:mc="http://schemas.openxmlformats.org/markup-compatibility/2006" xmlns:aink="http://schemas.microsoft.com/office/drawing/2016/ink" xmlns:am3d="http://schemas.microsoft.com/office/drawing/2017/model3d" xmlns:o="urn:schemas-microsoft-com:office:office" xmlns:oel="http://schemas.microsoft.com/office/2019/extlst" xmlns:r="http://schemas.openxmlformats.org/officeDocument/2006/relationships" xmlns:m="http://schemas.openxmlformats.org/officeDocument/2006/math" xmlns:v="urn:schemas-microsoft-com:vml" xmlns:wp14="http://schemas.microsoft.com/office/word/2010/wordprocessingDrawing" xmlns:wp="http://schemas.openxmlformats.org/drawingml/2006/wordprocessingDrawing" xmlns:w10="urn:schemas-microsoft-com:office:word" xmlns:w="http://schemas.openxmlformats.org/wordprocessingml/2006/main" xmlns:w14="http://schemas.microsoft.com/office/word/2010/wordml" xmlns:w15="http://schemas.microsoft.com/office/word/2012/wordml" xmlns:w16cex="http://schemas.microsoft.com/office/word/2018/wordml/cex" xmlns:w16cid="http://schemas.microsoft.com/office/word/2016/wordml/cid" xmlns:w16="http://schemas.microsoft.com/office/word/2018/wordml" xmlns:w16du="http://schemas.microsoft.com/office/word/2023/wordml/word16du" xmlns:w16sdtdh="http://schemas.microsoft.com/office/word/2020/wordml/sdtdatahash" xmlns:w16se="http://schemas.microsoft.com/office/word/2015/wordml/symex" xmlns:wpg="http://schemas.microsoft.com/office/word/2010/wordprocessingGroup" xmlns:wpi="http://schemas.microsoft.com/office/word/2010/wordprocessingInk" xmlns:wne="http://schemas.microsoft.com/office/word/2006/wordml" xmlns:wps="http://schemas.microsoft.com/office/word/2010/wordprocessingShape" mc:Ignorable="w14 w15 w16se w16cid w16 w16cex w16sdtdh wp14">
+  <w:abstractNum w:abstractNumId="0" w15:restartNumberingAfterBreak="0">
+    <w:nsid w:val="3CE1543F"/>
+    <w:multiLevelType w:val="hybridMultilevel"/>
+    <w:tmpl w:val="6F58E580"/>
+    <w:lvl w:ilvl="0" w:tplc="100C000F">
+      <w:start w:val="1"/>
+      <w:numFmt w:val="decimal"/>
+      <w:lvlText w:val="%1."/>
+      <w:lvlJc w:val="left"/>
+      <w:pPr>
+        <w:ind w:left="720" w:hanging="360"/>
+      </w:pPr>
+    </w:lvl>
+    <w:lvl w:ilvl="1" w:tplc="100C0019" w:tentative="1">
+      <w:start w:val="1"/>
+      <w:numFmt w:val="lowerLetter"/>
+      <w:lvlText w:val="%2."/>
+      <w:lvlJc w:val="left"/>
+      <w:pPr>
+        <w:ind w:left="1440" w:hanging="360"/>
+      </w:pPr>
+    </w:lvl>
+    <w:lvl w:ilvl="2" w:tplc="100C001B" w:tentative="1">
+      <w:start w:val="1"/>
+      <w:numFmt w:val="lowerRoman"/>
+      <w:lvlText w:val="%3."/>
+      <w:lvlJc w:val="right"/>
+      <w:pPr>
+        <w:ind w:left="2160" w:hanging="180"/>
+      </w:pPr>
+    </w:lvl>
+    <w:lvl w:ilvl="3" w:tplc="100C000F" w:tentative="1">
+      <w:start w:val="1"/>
+      <w:numFmt w:val="decimal"/>
+      <w:lvlText w:val="%4."/>
+      <w:lvlJc w:val="left"/>
+      <w:pPr>
+        <w:ind w:left="2880" w:hanging="360"/>
+      </w:pPr>
+    </w:lvl>
+    <w:lvl w:ilvl="4" w:tplc="100C0019" w:tentative="1">
+      <w:start w:val="1"/>
+      <w:numFmt w:val="lowerLetter"/>
+      <w:lvlText w:val="%5."/>
+      <w:lvlJc w:val="left"/>
+      <w:pPr>
+        <w:ind w:left="3600" w:hanging="360"/>
+      </w:pPr>
+    </w:lvl>
+    <w:lvl w:ilvl="5" w:tplc="100C001B" w:tentative="1">
+      <w:start w:val="1"/>
+      <w:numFmt w:val="lowerRoman"/>
+      <w:lvlText w:val="%6."/>
+      <w:lvlJc w:val="right"/>
+      <w:pPr>
+        <w:ind w:left="4320" w:hanging="180"/>
+      </w:pPr>
+    </w:lvl>
+    <w:lvl w:ilvl="6" w:tplc="100C000F" w:tentative="1">
+      <w:start w:val="1"/>
+      <w:numFmt w:val="decimal"/>
+      <w:lvlText w:val="%7."/>
+      <w:lvlJc w:val="left"/>
+      <w:pPr>
+        <w:ind w:left="5040" w:hanging="360"/>
+      </w:pPr>
+    </w:lvl>
+    <w:lvl w:ilvl="7" w:tplc="100C0019" w:tentative="1">
+      <w:start w:val="1"/>
+      <w:numFmt w:val="lowerLetter"/>
+      <w:lvlText w:val="%8."/>
+      <w:lvlJc w:val="left"/>
+      <w:pPr>
+        <w:ind w:left="5760" w:hanging="360"/>
+      </w:pPr>
+    </w:lvl>
+    <w:lvl w:ilvl="8" w:tplc="100C001B" w:tentative="1">
+      <w:start w:val="1"/>
+      <w:numFmt w:val="lowerRoman"/>
+      <w:lvlText w:val="%9."/>
+      <w:lvlJc w:val="right"/>
+      <w:pPr>
+        <w:ind w:left="6480" w:hanging="180"/>
+      </w:pPr>
+    </w:lvl>
+  </w:abstractNum>
+  <w:num w:numId="1" w16cid:durableId="965895195">
+    <w:abstractNumId w:val="0"/>
+  </w:num>
+</w:numbering>
 </file>
 
 <file path=word/styles.xml><?xml version="1.0" encoding="utf-8"?>
@@ -4094,6 +4613,10 @@
   <w:style w:type="paragraph" w:default="1" w:styleId="Normal">
     <w:name w:val="Normal"/>
     <w:qFormat/>
+    <w:rsid w:val="002F04DF"/>
+    <w:rPr>
+      <w:rFonts w:ascii="Yu Gothic" w:hAnsi="Yu Gothic"/>
+    </w:rPr>
   </w:style>
   <w:style w:type="paragraph" w:styleId="Titre1">
     <w:name w:val="heading 1"/>
@@ -4102,7 +4625,7 @@
     <w:link w:val="Titre1Car"/>
     <w:uiPriority w:val="9"/>
     <w:qFormat/>
-    <w:rsid w:val="00126D8F"/>
+    <w:rsid w:val="00F33604"/>
     <w:pPr>
       <w:keepNext/>
       <w:keepLines/>
@@ -4110,9 +4633,10 @@
       <w:outlineLvl w:val="0"/>
     </w:pPr>
     <w:rPr>
-      <w:rFonts w:asciiTheme="majorHAnsi" w:eastAsiaTheme="majorEastAsia" w:hAnsiTheme="majorHAnsi" w:cstheme="majorBidi"/>
+      <w:rFonts w:eastAsiaTheme="majorEastAsia" w:cstheme="majorBidi"/>
+      <w:b/>
       <w:color w:val="2F5496" w:themeColor="accent1" w:themeShade="BF"/>
-      <w:sz w:val="32"/>
+      <w:sz w:val="36"/>
       <w:szCs w:val="32"/>
     </w:rPr>
   </w:style>
@@ -4124,7 +4648,7 @@
     <w:uiPriority w:val="9"/>
     <w:unhideWhenUsed/>
     <w:qFormat/>
-    <w:rsid w:val="00BC36F1"/>
+    <w:rsid w:val="00F33604"/>
     <w:pPr>
       <w:keepNext/>
       <w:keepLines/>
@@ -4132,9 +4656,9 @@
       <w:outlineLvl w:val="1"/>
     </w:pPr>
     <w:rPr>
-      <w:rFonts w:asciiTheme="majorHAnsi" w:eastAsiaTheme="majorEastAsia" w:hAnsiTheme="majorHAnsi" w:cstheme="majorBidi"/>
+      <w:rFonts w:eastAsiaTheme="majorEastAsia" w:cstheme="majorBidi"/>
       <w:color w:val="2F5496" w:themeColor="accent1" w:themeShade="BF"/>
-      <w:sz w:val="26"/>
+      <w:sz w:val="32"/>
       <w:szCs w:val="26"/>
     </w:rPr>
   </w:style>
@@ -4146,7 +4670,7 @@
     <w:uiPriority w:val="9"/>
     <w:unhideWhenUsed/>
     <w:qFormat/>
-    <w:rsid w:val="00E71209"/>
+    <w:rsid w:val="00F33604"/>
     <w:pPr>
       <w:keepNext/>
       <w:keepLines/>
@@ -4154,9 +4678,9 @@
       <w:outlineLvl w:val="2"/>
     </w:pPr>
     <w:rPr>
-      <w:rFonts w:asciiTheme="majorHAnsi" w:eastAsiaTheme="majorEastAsia" w:hAnsiTheme="majorHAnsi" w:cstheme="majorBidi"/>
+      <w:rFonts w:eastAsiaTheme="majorEastAsia" w:cstheme="majorBidi"/>
       <w:color w:val="1F3763" w:themeColor="accent1" w:themeShade="7F"/>
-      <w:sz w:val="24"/>
+      <w:sz w:val="28"/>
       <w:szCs w:val="24"/>
     </w:rPr>
   </w:style>
@@ -4298,11 +4822,12 @@
     <w:basedOn w:val="Policepardfaut"/>
     <w:link w:val="Titre1"/>
     <w:uiPriority w:val="9"/>
-    <w:rsid w:val="00126D8F"/>
+    <w:rsid w:val="00F33604"/>
     <w:rPr>
-      <w:rFonts w:asciiTheme="majorHAnsi" w:eastAsiaTheme="majorEastAsia" w:hAnsiTheme="majorHAnsi" w:cstheme="majorBidi"/>
+      <w:rFonts w:ascii="Yu Gothic" w:eastAsiaTheme="majorEastAsia" w:hAnsi="Yu Gothic" w:cstheme="majorBidi"/>
+      <w:b/>
       <w:color w:val="2F5496" w:themeColor="accent1" w:themeShade="BF"/>
-      <w:sz w:val="32"/>
+      <w:sz w:val="36"/>
       <w:szCs w:val="32"/>
     </w:rPr>
   </w:style>
@@ -4321,7 +4846,7 @@
       <w:spacing w:after="100"/>
     </w:pPr>
     <w:rPr>
-      <w:rFonts w:ascii="Yu Gothic" w:eastAsia="Yu Gothic" w:hAnsi="Yu Gothic"/>
+      <w:rFonts w:eastAsia="Yu Gothic"/>
       <w:b/>
       <w:bCs/>
       <w:noProof/>
@@ -4404,11 +4929,11 @@
     <w:basedOn w:val="Policepardfaut"/>
     <w:link w:val="Titre2"/>
     <w:uiPriority w:val="9"/>
-    <w:rsid w:val="00BC36F1"/>
+    <w:rsid w:val="00F33604"/>
     <w:rPr>
-      <w:rFonts w:asciiTheme="majorHAnsi" w:eastAsiaTheme="majorEastAsia" w:hAnsiTheme="majorHAnsi" w:cstheme="majorBidi"/>
+      <w:rFonts w:ascii="Yu Gothic" w:eastAsiaTheme="majorEastAsia" w:hAnsi="Yu Gothic" w:cstheme="majorBidi"/>
       <w:color w:val="2F5496" w:themeColor="accent1" w:themeShade="BF"/>
-      <w:sz w:val="26"/>
+      <w:sz w:val="32"/>
       <w:szCs w:val="26"/>
     </w:rPr>
   </w:style>
@@ -4430,11 +4955,11 @@
     <w:basedOn w:val="Policepardfaut"/>
     <w:link w:val="Titre3"/>
     <w:uiPriority w:val="9"/>
-    <w:rsid w:val="00E71209"/>
+    <w:rsid w:val="00F33604"/>
     <w:rPr>
-      <w:rFonts w:asciiTheme="majorHAnsi" w:eastAsiaTheme="majorEastAsia" w:hAnsiTheme="majorHAnsi" w:cstheme="majorBidi"/>
+      <w:rFonts w:ascii="Yu Gothic" w:eastAsiaTheme="majorEastAsia" w:hAnsi="Yu Gothic" w:cstheme="majorBidi"/>
       <w:color w:val="1F3763" w:themeColor="accent1" w:themeShade="7F"/>
-      <w:sz w:val="24"/>
+      <w:sz w:val="28"/>
       <w:szCs w:val="24"/>
     </w:rPr>
   </w:style>
@@ -4449,6 +4974,29 @@
     <w:pPr>
       <w:spacing w:after="100"/>
       <w:ind w:left="440"/>
+    </w:pPr>
+  </w:style>
+  <w:style w:type="character" w:styleId="Mentionnonrsolue">
+    <w:name w:val="Unresolved Mention"/>
+    <w:basedOn w:val="Policepardfaut"/>
+    <w:uiPriority w:val="99"/>
+    <w:semiHidden/>
+    <w:unhideWhenUsed/>
+    <w:rsid w:val="000D5151"/>
+    <w:rPr>
+      <w:color w:val="605E5C"/>
+      <w:shd w:val="clear" w:color="auto" w:fill="E1DFDD"/>
+    </w:rPr>
+  </w:style>
+  <w:style w:type="paragraph" w:styleId="Paragraphedeliste">
+    <w:name w:val="List Paragraph"/>
+    <w:basedOn w:val="Normal"/>
+    <w:uiPriority w:val="34"/>
+    <w:qFormat/>
+    <w:rsid w:val="002F04DF"/>
+    <w:pPr>
+      <w:ind w:left="720"/>
+      <w:contextualSpacing/>
     </w:pPr>
   </w:style>
 </w:styles>
@@ -4529,13 +5077,6 @@
 
 <file path=word/glossary/fontTable.xml><?xml version="1.0" encoding="utf-8"?>
 <w:fonts xmlns:mc="http://schemas.openxmlformats.org/markup-compatibility/2006" xmlns:r="http://schemas.openxmlformats.org/officeDocument/2006/relationships" xmlns:w="http://schemas.openxmlformats.org/wordprocessingml/2006/main" xmlns:w14="http://schemas.microsoft.com/office/word/2010/wordml" xmlns:w15="http://schemas.microsoft.com/office/word/2012/wordml" xmlns:w16cex="http://schemas.microsoft.com/office/word/2018/wordml/cex" xmlns:w16cid="http://schemas.microsoft.com/office/word/2016/wordml/cid" xmlns:w16="http://schemas.microsoft.com/office/word/2018/wordml" xmlns:w16sdtdh="http://schemas.microsoft.com/office/word/2020/wordml/sdtdatahash" xmlns:w16se="http://schemas.microsoft.com/office/word/2015/wordml/symex" mc:Ignorable="w14 w15 w16se w16cid w16 w16cex w16sdtdh">
-  <w:font w:name="Calibri">
-    <w:panose1 w:val="020F0502020204030204"/>
-    <w:charset w:val="00"/>
-    <w:family w:val="swiss"/>
-    <w:pitch w:val="variable"/>
-    <w:sig w:usb0="E4002EFF" w:usb1="C000247B" w:usb2="00000009" w:usb3="00000000" w:csb0="000001FF" w:csb1="00000000"/>
-  </w:font>
   <w:font w:name="Times New Roman">
     <w:panose1 w:val="02020603050405020304"/>
     <w:charset w:val="00"/>
@@ -4543,8 +5084,8 @@
     <w:pitch w:val="variable"/>
     <w:sig w:usb0="E0002EFF" w:usb1="C000785B" w:usb2="00000009" w:usb3="00000000" w:csb0="000001FF" w:csb1="00000000"/>
   </w:font>
-  <w:font w:name="Calibri Light">
-    <w:panose1 w:val="020F0302020204030204"/>
+  <w:font w:name="Calibri">
+    <w:panose1 w:val="020F0502020204030204"/>
     <w:charset w:val="00"/>
     <w:family w:val="swiss"/>
     <w:pitch w:val="variable"/>
@@ -4557,6 +5098,13 @@
     <w:family w:val="swiss"/>
     <w:pitch w:val="variable"/>
     <w:sig w:usb0="E00002FF" w:usb1="2AC7FDFF" w:usb2="00000016" w:usb3="00000000" w:csb0="0002009F" w:csb1="00000000"/>
+  </w:font>
+  <w:font w:name="Calibri Light">
+    <w:panose1 w:val="020F0302020204030204"/>
+    <w:charset w:val="00"/>
+    <w:family w:val="swiss"/>
+    <w:pitch w:val="variable"/>
+    <w:sig w:usb0="E4002EFF" w:usb1="C000247B" w:usb2="00000009" w:usb3="00000000" w:csb0="000001FF" w:csb1="00000000"/>
   </w:font>
 </w:fonts>
 </file>

</xml_diff>